<commit_message>
Add comments from 20190717 meeting
</commit_message>
<xml_diff>
--- a/Stats Notes.docx
+++ b/Stats Notes.docx
@@ -1,6 +1,6 @@
 
 <file path=word/document.xml><?xml version="1.0" encoding="utf-8"?>
-<w:document xmlns:wpc="http://schemas.microsoft.com/office/word/2010/wordprocessingCanvas" xmlns:cx="http://schemas.microsoft.com/office/drawing/2014/chartex" xmlns:cx1="http://schemas.microsoft.com/office/drawing/2015/9/8/chartex" xmlns:mc="http://schemas.openxmlformats.org/markup-compatibility/2006" xmlns:o="urn:schemas-microsoft-com:office:office" xmlns:r="http://schemas.openxmlformats.org/officeDocument/2006/relationships" xmlns:m="http://schemas.openxmlformats.org/officeDocument/2006/math" xmlns:v="urn:schemas-microsoft-com:vml" xmlns:wp14="http://schemas.microsoft.com/office/word/2010/wordprocessingDrawing" xmlns:wp="http://schemas.openxmlformats.org/drawingml/2006/wordprocessingDrawing" xmlns:w10="urn:schemas-microsoft-com:office:word" xmlns:w="http://schemas.openxmlformats.org/wordprocessingml/2006/main" xmlns:w14="http://schemas.microsoft.com/office/word/2010/wordml" xmlns:w15="http://schemas.microsoft.com/office/word/2012/wordml" xmlns:w16se="http://schemas.microsoft.com/office/word/2015/wordml/symex" xmlns:wpg="http://schemas.microsoft.com/office/word/2010/wordprocessingGroup" xmlns:wpi="http://schemas.microsoft.com/office/word/2010/wordprocessingInk" xmlns:wne="http://schemas.microsoft.com/office/word/2006/wordml" xmlns:wps="http://schemas.microsoft.com/office/word/2010/wordprocessingShape" mc:Ignorable="w14 w15 w16se wp14">
+<w:document xmlns:wpc="http://schemas.microsoft.com/office/word/2010/wordprocessingCanvas" xmlns:cx="http://schemas.microsoft.com/office/drawing/2014/chartex" xmlns:cx1="http://schemas.microsoft.com/office/drawing/2015/9/8/chartex" xmlns:cx2="http://schemas.microsoft.com/office/drawing/2015/10/21/chartex" xmlns:cx3="http://schemas.microsoft.com/office/drawing/2016/5/9/chartex" xmlns:cx4="http://schemas.microsoft.com/office/drawing/2016/5/10/chartex" xmlns:cx5="http://schemas.microsoft.com/office/drawing/2016/5/11/chartex" xmlns:cx6="http://schemas.microsoft.com/office/drawing/2016/5/12/chartex" xmlns:cx7="http://schemas.microsoft.com/office/drawing/2016/5/13/chartex" xmlns:cx8="http://schemas.microsoft.com/office/drawing/2016/5/14/chartex" xmlns:mc="http://schemas.openxmlformats.org/markup-compatibility/2006" xmlns:aink="http://schemas.microsoft.com/office/drawing/2016/ink" xmlns:am3d="http://schemas.microsoft.com/office/drawing/2017/model3d" xmlns:o="urn:schemas-microsoft-com:office:office" xmlns:r="http://schemas.openxmlformats.org/officeDocument/2006/relationships" xmlns:m="http://schemas.openxmlformats.org/officeDocument/2006/math" xmlns:v="urn:schemas-microsoft-com:vml" xmlns:wp14="http://schemas.microsoft.com/office/word/2010/wordprocessingDrawing" xmlns:wp="http://schemas.openxmlformats.org/drawingml/2006/wordprocessingDrawing" xmlns:w10="urn:schemas-microsoft-com:office:word" xmlns:w="http://schemas.openxmlformats.org/wordprocessingml/2006/main" xmlns:w14="http://schemas.microsoft.com/office/word/2010/wordml" xmlns:w15="http://schemas.microsoft.com/office/word/2012/wordml" xmlns:w16cid="http://schemas.microsoft.com/office/word/2016/wordml/cid" xmlns:w16se="http://schemas.microsoft.com/office/word/2015/wordml/symex" xmlns:wpg="http://schemas.microsoft.com/office/word/2010/wordprocessingGroup" xmlns:wpi="http://schemas.microsoft.com/office/word/2010/wordprocessingInk" xmlns:wne="http://schemas.microsoft.com/office/word/2006/wordml" xmlns:wps="http://schemas.microsoft.com/office/word/2010/wordprocessingShape" mc:Ignorable="w14 w15 w16se w16cid wp14">
   <w:body>
     <w:p>
       <w:r>
@@ -37,19 +37,7 @@
         <w:rPr>
           <w:b/>
         </w:rPr>
-        <w:t xml:space="preserve"> cool season grass transition to native pollinator </w:t>
-      </w:r>
-      <w:r>
-        <w:rPr>
-          <w:b/>
-        </w:rPr>
-        <w:t>habitat</w:t>
-      </w:r>
-      <w:r>
-        <w:rPr>
-          <w:b/>
-        </w:rPr>
-        <w:t xml:space="preserve"> (NNCSG -&gt; NPH)</w:t>
+        <w:t xml:space="preserve"> cool season grass transition to native pollinator habitat (NNCSG -&gt; NPH)</w:t>
       </w:r>
       <w:r>
         <w:rPr>
@@ -61,25 +49,7 @@
         <w:rPr>
           <w:b/>
         </w:rPr>
-        <w:t xml:space="preserve"> </w:t>
-      </w:r>
-      <w:r>
-        <w:rPr>
-          <w:b/>
-        </w:rPr>
-        <w:t>in</w:t>
-      </w:r>
-      <w:r>
-        <w:rPr>
-          <w:b/>
-        </w:rPr>
-        <w:t xml:space="preserve"> terms of</w:t>
-      </w:r>
-      <w:r>
-        <w:rPr>
-          <w:b/>
-        </w:rPr>
-        <w:t xml:space="preserve"> vegetative resources (habitat) for monarchs/pollinators</w:t>
+        <w:t xml:space="preserve"> in terms of vegetative resources (habitat) for monarchs/pollinators</w:t>
       </w:r>
       <w:r>
         <w:rPr>
@@ -104,38 +74,20 @@
         <w:rPr>
           <w:b/>
         </w:rPr>
-        <w:t>?</w:t>
-      </w:r>
-      <w:r>
-        <w:rPr>
-          <w:b/>
-        </w:rPr>
-        <w:t xml:space="preserve"> </w:t>
-      </w:r>
-    </w:p>
-    <w:p>
-      <w:pPr>
-        <w:rPr>
-          <w:b/>
-        </w:rPr>
-      </w:pPr>
-      <w:r>
-        <w:rPr>
-          <w:b/>
-        </w:rPr>
-        <w:t>*</w:t>
-      </w:r>
-      <w:r>
-        <w:rPr>
-          <w:b/>
-        </w:rPr>
-        <w:t>(NNCSG -&gt; NPH)</w:t>
-      </w:r>
-      <w:r>
-        <w:rPr>
-          <w:b/>
-        </w:rPr>
-        <w:t xml:space="preserve">: </w:t>
+        <w:t xml:space="preserve">? </w:t>
+      </w:r>
+    </w:p>
+    <w:p>
+      <w:pPr>
+        <w:rPr>
+          <w:b/>
+        </w:rPr>
+      </w:pPr>
+      <w:r>
+        <w:rPr>
+          <w:b/>
+        </w:rPr>
+        <w:t xml:space="preserve">*(NNCSG -&gt; NPH): </w:t>
       </w:r>
       <w:r>
         <w:rPr>
@@ -754,69 +706,1731 @@
       </w:r>
       <w:proofErr w:type="spellEnd"/>
       <w:r>
-        <w:t xml:space="preserve"> so </w:t>
+        <w:t xml:space="preserve"> so can’t make </w:t>
+      </w:r>
+      <w:r>
+        <w:t>before/after points but could show changes over time. Not necessary to include round as factor.</w:t>
+      </w:r>
+    </w:p>
+    <w:p>
+      <w:pPr>
+        <w:pStyle w:val="ListParagraph"/>
+        <w:numPr>
+          <w:ilvl w:val="1"/>
+          <w:numId w:val="6"/>
+        </w:numPr>
+      </w:pPr>
+      <w:proofErr w:type="spellStart"/>
+      <w:r>
+        <w:t>Ramets</w:t>
+      </w:r>
+      <w:proofErr w:type="spellEnd"/>
+      <w:r>
+        <w:t xml:space="preserve"> were counted</w:t>
+      </w:r>
+      <w:r>
+        <w:t xml:space="preserve"> by species</w:t>
+      </w:r>
+      <w:r>
+        <w:t xml:space="preserve"> ‘common milkweed </w:t>
+      </w:r>
+      <w:proofErr w:type="spellStart"/>
+      <w:r>
+        <w:t>ramet</w:t>
+      </w:r>
+      <w:proofErr w:type="spellEnd"/>
+      <w:r>
+        <w:t xml:space="preserve">’ ‘swamp milkweed </w:t>
+      </w:r>
+      <w:proofErr w:type="spellStart"/>
+      <w:r>
+        <w:t>ramet</w:t>
+      </w:r>
+      <w:proofErr w:type="spellEnd"/>
+      <w:r>
+        <w:t xml:space="preserve">’ ‘butterfly milkweed </w:t>
+      </w:r>
+      <w:proofErr w:type="spellStart"/>
+      <w:r>
+        <w:t>ramet</w:t>
+      </w:r>
+      <w:proofErr w:type="spellEnd"/>
+      <w:r>
+        <w:t>’</w:t>
+      </w:r>
+    </w:p>
+    <w:p/>
+    <w:p/>
+    <w:p>
+      <w:proofErr w:type="spellStart"/>
+      <w:r>
+        <w:t>Jarad’s</w:t>
+      </w:r>
+      <w:proofErr w:type="spellEnd"/>
+      <w:r>
+        <w:t xml:space="preserve"> notes from 17 July 2019 meeting with Seth and Steve</w:t>
+      </w:r>
+    </w:p>
+    <w:p/>
+    <w:p>
+      <w:pPr>
+        <w:tabs>
+          <w:tab w:val="left" w:pos="720"/>
+          <w:tab w:val="left" w:pos="1440"/>
+          <w:tab w:val="left" w:pos="2160"/>
+          <w:tab w:val="left" w:pos="2880"/>
+          <w:tab w:val="left" w:pos="3600"/>
+          <w:tab w:val="left" w:pos="4320"/>
+          <w:tab w:val="left" w:pos="5040"/>
+          <w:tab w:val="left" w:pos="5760"/>
+          <w:tab w:val="left" w:pos="6480"/>
+          <w:tab w:val="left" w:pos="7200"/>
+          <w:tab w:val="left" w:pos="7920"/>
+          <w:tab w:val="left" w:pos="8640"/>
+        </w:tabs>
+        <w:autoSpaceDE w:val="0"/>
+        <w:autoSpaceDN w:val="0"/>
+        <w:adjustRightInd w:val="0"/>
+        <w:spacing w:after="0" w:line="240" w:lineRule="auto"/>
+        <w:rPr>
+          <w:rFonts w:ascii="Helvetica" w:hAnsi="Helvetica" w:cs="Helvetica"/>
+          <w:sz w:val="24"/>
+          <w:szCs w:val="24"/>
+        </w:rPr>
+      </w:pPr>
+      <w:r>
+        <w:rPr>
+          <w:rFonts w:ascii="Helvetica" w:hAnsi="Helvetica" w:cs="Helvetica"/>
+          <w:sz w:val="24"/>
+          <w:szCs w:val="24"/>
+        </w:rPr>
+        <w:t>Final report for each of 4 grants:</w:t>
+      </w:r>
+    </w:p>
+    <w:p>
+      <w:pPr>
+        <w:pStyle w:val="ListParagraph"/>
+        <w:numPr>
+          <w:ilvl w:val="0"/>
+          <w:numId w:val="6"/>
+        </w:numPr>
+        <w:tabs>
+          <w:tab w:val="left" w:pos="720"/>
+          <w:tab w:val="left" w:pos="1440"/>
+          <w:tab w:val="left" w:pos="2160"/>
+          <w:tab w:val="left" w:pos="2880"/>
+          <w:tab w:val="left" w:pos="3600"/>
+          <w:tab w:val="left" w:pos="4320"/>
+          <w:tab w:val="left" w:pos="5040"/>
+          <w:tab w:val="left" w:pos="5760"/>
+          <w:tab w:val="left" w:pos="6480"/>
+          <w:tab w:val="left" w:pos="7200"/>
+          <w:tab w:val="left" w:pos="7920"/>
+          <w:tab w:val="left" w:pos="8640"/>
+        </w:tabs>
+        <w:autoSpaceDE w:val="0"/>
+        <w:autoSpaceDN w:val="0"/>
+        <w:adjustRightInd w:val="0"/>
+        <w:spacing w:after="0" w:line="240" w:lineRule="auto"/>
+        <w:rPr>
+          <w:rFonts w:ascii="Helvetica" w:hAnsi="Helvetica" w:cs="Helvetica"/>
+          <w:sz w:val="24"/>
+          <w:szCs w:val="24"/>
+        </w:rPr>
+      </w:pPr>
+      <w:r>
+        <w:rPr>
+          <w:rFonts w:ascii="Helvetica" w:hAnsi="Helvetica" w:cs="Helvetica"/>
+          <w:sz w:val="24"/>
+          <w:szCs w:val="24"/>
+        </w:rPr>
+        <w:t>Pork</w:t>
+      </w:r>
+    </w:p>
+    <w:p>
+      <w:pPr>
+        <w:pStyle w:val="ListParagraph"/>
+        <w:numPr>
+          <w:ilvl w:val="0"/>
+          <w:numId w:val="6"/>
+        </w:numPr>
+        <w:tabs>
+          <w:tab w:val="left" w:pos="720"/>
+          <w:tab w:val="left" w:pos="1440"/>
+          <w:tab w:val="left" w:pos="2160"/>
+          <w:tab w:val="left" w:pos="2880"/>
+          <w:tab w:val="left" w:pos="3600"/>
+          <w:tab w:val="left" w:pos="4320"/>
+          <w:tab w:val="left" w:pos="5040"/>
+          <w:tab w:val="left" w:pos="5760"/>
+          <w:tab w:val="left" w:pos="6480"/>
+          <w:tab w:val="left" w:pos="7200"/>
+          <w:tab w:val="left" w:pos="7920"/>
+          <w:tab w:val="left" w:pos="8640"/>
+        </w:tabs>
+        <w:autoSpaceDE w:val="0"/>
+        <w:autoSpaceDN w:val="0"/>
+        <w:adjustRightInd w:val="0"/>
+        <w:spacing w:after="0" w:line="240" w:lineRule="auto"/>
+        <w:rPr>
+          <w:rFonts w:ascii="Helvetica" w:hAnsi="Helvetica" w:cs="Helvetica"/>
+          <w:sz w:val="24"/>
+          <w:szCs w:val="24"/>
+        </w:rPr>
+      </w:pPr>
+      <w:r>
+        <w:rPr>
+          <w:rFonts w:ascii="Helvetica" w:hAnsi="Helvetica" w:cs="Helvetica"/>
+          <w:sz w:val="24"/>
+          <w:szCs w:val="24"/>
+        </w:rPr>
+        <w:t>Soy</w:t>
+      </w:r>
+    </w:p>
+    <w:p>
+      <w:pPr>
+        <w:pStyle w:val="ListParagraph"/>
+        <w:numPr>
+          <w:ilvl w:val="0"/>
+          <w:numId w:val="6"/>
+        </w:numPr>
+        <w:tabs>
+          <w:tab w:val="left" w:pos="720"/>
+          <w:tab w:val="left" w:pos="1440"/>
+          <w:tab w:val="left" w:pos="2160"/>
+          <w:tab w:val="left" w:pos="2880"/>
+          <w:tab w:val="left" w:pos="3600"/>
+          <w:tab w:val="left" w:pos="4320"/>
+          <w:tab w:val="left" w:pos="5040"/>
+          <w:tab w:val="left" w:pos="5760"/>
+          <w:tab w:val="left" w:pos="6480"/>
+          <w:tab w:val="left" w:pos="7200"/>
+          <w:tab w:val="left" w:pos="7920"/>
+          <w:tab w:val="left" w:pos="8640"/>
+        </w:tabs>
+        <w:autoSpaceDE w:val="0"/>
+        <w:autoSpaceDN w:val="0"/>
+        <w:adjustRightInd w:val="0"/>
+        <w:spacing w:after="0" w:line="240" w:lineRule="auto"/>
+        <w:rPr>
+          <w:rFonts w:ascii="Helvetica" w:hAnsi="Helvetica" w:cs="Helvetica"/>
+          <w:sz w:val="24"/>
+          <w:szCs w:val="24"/>
+        </w:rPr>
+      </w:pPr>
+      <w:r>
+        <w:rPr>
+          <w:rFonts w:ascii="Helvetica" w:hAnsi="Helvetica" w:cs="Helvetica"/>
+          <w:sz w:val="24"/>
+          <w:szCs w:val="24"/>
+        </w:rPr>
+        <w:t>Cig (IACIG)</w:t>
+      </w:r>
+    </w:p>
+    <w:p>
+      <w:pPr>
+        <w:pStyle w:val="ListParagraph"/>
+        <w:numPr>
+          <w:ilvl w:val="0"/>
+          <w:numId w:val="6"/>
+        </w:numPr>
+        <w:tabs>
+          <w:tab w:val="left" w:pos="720"/>
+          <w:tab w:val="left" w:pos="1440"/>
+          <w:tab w:val="left" w:pos="2160"/>
+          <w:tab w:val="left" w:pos="2880"/>
+          <w:tab w:val="left" w:pos="3600"/>
+          <w:tab w:val="left" w:pos="4320"/>
+          <w:tab w:val="left" w:pos="5040"/>
+          <w:tab w:val="left" w:pos="5760"/>
+          <w:tab w:val="left" w:pos="6480"/>
+          <w:tab w:val="left" w:pos="7200"/>
+          <w:tab w:val="left" w:pos="7920"/>
+          <w:tab w:val="left" w:pos="8640"/>
+        </w:tabs>
+        <w:autoSpaceDE w:val="0"/>
+        <w:autoSpaceDN w:val="0"/>
+        <w:adjustRightInd w:val="0"/>
+        <w:spacing w:after="0" w:line="240" w:lineRule="auto"/>
+        <w:rPr>
+          <w:rFonts w:ascii="Helvetica" w:hAnsi="Helvetica" w:cs="Helvetica"/>
+          <w:sz w:val="24"/>
+          <w:szCs w:val="24"/>
+        </w:rPr>
+      </w:pPr>
+      <w:r>
+        <w:rPr>
+          <w:rFonts w:ascii="Helvetica" w:hAnsi="Helvetica" w:cs="Helvetica"/>
+          <w:sz w:val="24"/>
+          <w:szCs w:val="24"/>
+        </w:rPr>
+        <w:t>National Cig (NCIG)</w:t>
+      </w:r>
+    </w:p>
+    <w:p>
+      <w:pPr>
+        <w:tabs>
+          <w:tab w:val="left" w:pos="720"/>
+          <w:tab w:val="left" w:pos="1440"/>
+          <w:tab w:val="left" w:pos="2160"/>
+          <w:tab w:val="left" w:pos="2880"/>
+          <w:tab w:val="left" w:pos="3600"/>
+          <w:tab w:val="left" w:pos="4320"/>
+          <w:tab w:val="left" w:pos="5040"/>
+          <w:tab w:val="left" w:pos="5760"/>
+          <w:tab w:val="left" w:pos="6480"/>
+          <w:tab w:val="left" w:pos="7200"/>
+          <w:tab w:val="left" w:pos="7920"/>
+          <w:tab w:val="left" w:pos="8640"/>
+        </w:tabs>
+        <w:autoSpaceDE w:val="0"/>
+        <w:autoSpaceDN w:val="0"/>
+        <w:adjustRightInd w:val="0"/>
+        <w:spacing w:after="0" w:line="240" w:lineRule="auto"/>
+        <w:rPr>
+          <w:rFonts w:ascii="Helvetica" w:hAnsi="Helvetica" w:cs="Helvetica"/>
+          <w:sz w:val="24"/>
+          <w:szCs w:val="24"/>
+        </w:rPr>
+      </w:pPr>
+    </w:p>
+    <w:p>
+      <w:pPr>
+        <w:tabs>
+          <w:tab w:val="left" w:pos="720"/>
+          <w:tab w:val="left" w:pos="1440"/>
+          <w:tab w:val="left" w:pos="2160"/>
+          <w:tab w:val="left" w:pos="2880"/>
+          <w:tab w:val="left" w:pos="3600"/>
+          <w:tab w:val="left" w:pos="4320"/>
+          <w:tab w:val="left" w:pos="5040"/>
+          <w:tab w:val="left" w:pos="5760"/>
+          <w:tab w:val="left" w:pos="6480"/>
+          <w:tab w:val="left" w:pos="7200"/>
+          <w:tab w:val="left" w:pos="7920"/>
+          <w:tab w:val="left" w:pos="8640"/>
+        </w:tabs>
+        <w:autoSpaceDE w:val="0"/>
+        <w:autoSpaceDN w:val="0"/>
+        <w:adjustRightInd w:val="0"/>
+        <w:spacing w:after="0" w:line="240" w:lineRule="auto"/>
+        <w:rPr>
+          <w:rFonts w:ascii="Helvetica" w:hAnsi="Helvetica" w:cs="Helvetica"/>
+          <w:sz w:val="24"/>
+          <w:szCs w:val="24"/>
+        </w:rPr>
+      </w:pPr>
+      <w:r>
+        <w:rPr>
+          <w:rFonts w:ascii="Helvetica" w:hAnsi="Helvetica" w:cs="Helvetica"/>
+          <w:sz w:val="24"/>
+          <w:szCs w:val="24"/>
+        </w:rPr>
+        <w:t>2016 is baseline: Milkweed, (blooming) forbs</w:t>
+      </w:r>
+    </w:p>
+    <w:p>
+      <w:pPr>
+        <w:tabs>
+          <w:tab w:val="left" w:pos="720"/>
+          <w:tab w:val="left" w:pos="1440"/>
+          <w:tab w:val="left" w:pos="2160"/>
+          <w:tab w:val="left" w:pos="2880"/>
+          <w:tab w:val="left" w:pos="3600"/>
+          <w:tab w:val="left" w:pos="4320"/>
+          <w:tab w:val="left" w:pos="5040"/>
+          <w:tab w:val="left" w:pos="5760"/>
+          <w:tab w:val="left" w:pos="6480"/>
+          <w:tab w:val="left" w:pos="7200"/>
+          <w:tab w:val="left" w:pos="7920"/>
+          <w:tab w:val="left" w:pos="8640"/>
+        </w:tabs>
+        <w:autoSpaceDE w:val="0"/>
+        <w:autoSpaceDN w:val="0"/>
+        <w:adjustRightInd w:val="0"/>
+        <w:spacing w:after="0" w:line="240" w:lineRule="auto"/>
+        <w:rPr>
+          <w:rFonts w:ascii="Helvetica" w:hAnsi="Helvetica" w:cs="Helvetica"/>
+          <w:sz w:val="24"/>
+          <w:szCs w:val="24"/>
+        </w:rPr>
+      </w:pPr>
+    </w:p>
+    <w:p>
+      <w:pPr>
+        <w:tabs>
+          <w:tab w:val="left" w:pos="720"/>
+          <w:tab w:val="left" w:pos="1440"/>
+          <w:tab w:val="left" w:pos="2160"/>
+          <w:tab w:val="left" w:pos="2880"/>
+          <w:tab w:val="left" w:pos="3600"/>
+          <w:tab w:val="left" w:pos="4320"/>
+          <w:tab w:val="left" w:pos="5040"/>
+          <w:tab w:val="left" w:pos="5760"/>
+          <w:tab w:val="left" w:pos="6480"/>
+          <w:tab w:val="left" w:pos="7200"/>
+          <w:tab w:val="left" w:pos="7920"/>
+          <w:tab w:val="left" w:pos="8640"/>
+        </w:tabs>
+        <w:autoSpaceDE w:val="0"/>
+        <w:autoSpaceDN w:val="0"/>
+        <w:adjustRightInd w:val="0"/>
+        <w:spacing w:after="0" w:line="240" w:lineRule="auto"/>
+        <w:rPr>
+          <w:rFonts w:ascii="Helvetica" w:hAnsi="Helvetica" w:cs="Helvetica"/>
+          <w:sz w:val="24"/>
+          <w:szCs w:val="24"/>
+        </w:rPr>
+      </w:pPr>
+      <w:r>
+        <w:rPr>
+          <w:rFonts w:ascii="Helvetica" w:hAnsi="Helvetica" w:cs="Helvetica"/>
+          <w:sz w:val="24"/>
+          <w:szCs w:val="24"/>
+        </w:rPr>
+        <w:t>Response variables</w:t>
+      </w:r>
+    </w:p>
+    <w:p>
+      <w:pPr>
+        <w:pStyle w:val="ListParagraph"/>
+        <w:numPr>
+          <w:ilvl w:val="0"/>
+          <w:numId w:val="6"/>
+        </w:numPr>
+        <w:tabs>
+          <w:tab w:val="left" w:pos="720"/>
+          <w:tab w:val="left" w:pos="1440"/>
+          <w:tab w:val="left" w:pos="2160"/>
+          <w:tab w:val="left" w:pos="2880"/>
+          <w:tab w:val="left" w:pos="3600"/>
+          <w:tab w:val="left" w:pos="4320"/>
+          <w:tab w:val="left" w:pos="5040"/>
+          <w:tab w:val="left" w:pos="5760"/>
+          <w:tab w:val="left" w:pos="6480"/>
+          <w:tab w:val="left" w:pos="7200"/>
+          <w:tab w:val="left" w:pos="7920"/>
+          <w:tab w:val="left" w:pos="8640"/>
+        </w:tabs>
+        <w:autoSpaceDE w:val="0"/>
+        <w:autoSpaceDN w:val="0"/>
+        <w:adjustRightInd w:val="0"/>
+        <w:spacing w:after="0" w:line="240" w:lineRule="auto"/>
+        <w:rPr>
+          <w:rFonts w:ascii="Helvetica" w:hAnsi="Helvetica" w:cs="Helvetica"/>
+          <w:sz w:val="24"/>
+          <w:szCs w:val="24"/>
+        </w:rPr>
+      </w:pPr>
+      <w:r>
+        <w:rPr>
+          <w:rFonts w:ascii="Helvetica" w:hAnsi="Helvetica" w:cs="Helvetica"/>
+          <w:sz w:val="24"/>
+          <w:szCs w:val="24"/>
+        </w:rPr>
+        <w:t xml:space="preserve">Flowering vegetation (nectar): </w:t>
+      </w:r>
+    </w:p>
+    <w:p>
+      <w:pPr>
+        <w:pStyle w:val="ListParagraph"/>
+        <w:numPr>
+          <w:ilvl w:val="1"/>
+          <w:numId w:val="6"/>
+        </w:numPr>
+        <w:tabs>
+          <w:tab w:val="left" w:pos="720"/>
+          <w:tab w:val="left" w:pos="1440"/>
+          <w:tab w:val="left" w:pos="2160"/>
+          <w:tab w:val="left" w:pos="2880"/>
+          <w:tab w:val="left" w:pos="3600"/>
+          <w:tab w:val="left" w:pos="4320"/>
+          <w:tab w:val="left" w:pos="5040"/>
+          <w:tab w:val="left" w:pos="5760"/>
+          <w:tab w:val="left" w:pos="6480"/>
+          <w:tab w:val="left" w:pos="7200"/>
+          <w:tab w:val="left" w:pos="7920"/>
+          <w:tab w:val="left" w:pos="8640"/>
+        </w:tabs>
+        <w:autoSpaceDE w:val="0"/>
+        <w:autoSpaceDN w:val="0"/>
+        <w:adjustRightInd w:val="0"/>
+        <w:spacing w:after="0" w:line="240" w:lineRule="auto"/>
+        <w:rPr>
+          <w:rFonts w:ascii="Helvetica" w:hAnsi="Helvetica" w:cs="Helvetica"/>
+          <w:sz w:val="24"/>
+          <w:szCs w:val="24"/>
+        </w:rPr>
+      </w:pPr>
+      <w:r>
+        <w:rPr>
+          <w:rFonts w:ascii="Helvetica" w:hAnsi="Helvetica" w:cs="Helvetica"/>
+          <w:sz w:val="24"/>
+          <w:szCs w:val="24"/>
+        </w:rPr>
+        <w:t>s</w:t>
+      </w:r>
+      <w:r>
+        <w:rPr>
+          <w:rFonts w:ascii="Helvetica" w:hAnsi="Helvetica" w:cs="Helvetica"/>
+          <w:sz w:val="24"/>
+          <w:szCs w:val="24"/>
+        </w:rPr>
+        <w:t>um counts</w:t>
+      </w:r>
+      <w:r>
+        <w:rPr>
+          <w:rFonts w:ascii="Helvetica" w:hAnsi="Helvetica" w:cs="Helvetica"/>
+          <w:sz w:val="24"/>
+          <w:szCs w:val="24"/>
+        </w:rPr>
+        <w:t xml:space="preserve">, </w:t>
+      </w:r>
+    </w:p>
+    <w:p>
+      <w:pPr>
+        <w:pStyle w:val="ListParagraph"/>
+        <w:numPr>
+          <w:ilvl w:val="1"/>
+          <w:numId w:val="6"/>
+        </w:numPr>
+        <w:tabs>
+          <w:tab w:val="left" w:pos="720"/>
+          <w:tab w:val="left" w:pos="1440"/>
+          <w:tab w:val="left" w:pos="2160"/>
+          <w:tab w:val="left" w:pos="2880"/>
+          <w:tab w:val="left" w:pos="3600"/>
+          <w:tab w:val="left" w:pos="4320"/>
+          <w:tab w:val="left" w:pos="5040"/>
+          <w:tab w:val="left" w:pos="5760"/>
+          <w:tab w:val="left" w:pos="6480"/>
+          <w:tab w:val="left" w:pos="7200"/>
+          <w:tab w:val="left" w:pos="7920"/>
+          <w:tab w:val="left" w:pos="8640"/>
+        </w:tabs>
+        <w:autoSpaceDE w:val="0"/>
+        <w:autoSpaceDN w:val="0"/>
+        <w:adjustRightInd w:val="0"/>
+        <w:spacing w:after="0" w:line="240" w:lineRule="auto"/>
+        <w:rPr>
+          <w:rFonts w:ascii="Helvetica" w:hAnsi="Helvetica" w:cs="Helvetica"/>
+          <w:sz w:val="24"/>
+          <w:szCs w:val="24"/>
+        </w:rPr>
+      </w:pPr>
+      <w:r>
+        <w:rPr>
+          <w:rFonts w:ascii="Helvetica" w:hAnsi="Helvetica" w:cs="Helvetica"/>
+          <w:sz w:val="24"/>
+          <w:szCs w:val="24"/>
+        </w:rPr>
+        <w:t xml:space="preserve">richness, </w:t>
+      </w:r>
+    </w:p>
+    <w:p>
+      <w:pPr>
+        <w:pStyle w:val="ListParagraph"/>
+        <w:numPr>
+          <w:ilvl w:val="1"/>
+          <w:numId w:val="6"/>
+        </w:numPr>
+        <w:tabs>
+          <w:tab w:val="left" w:pos="720"/>
+          <w:tab w:val="left" w:pos="1440"/>
+          <w:tab w:val="left" w:pos="2160"/>
+          <w:tab w:val="left" w:pos="2880"/>
+          <w:tab w:val="left" w:pos="3600"/>
+          <w:tab w:val="left" w:pos="4320"/>
+          <w:tab w:val="left" w:pos="5040"/>
+          <w:tab w:val="left" w:pos="5760"/>
+          <w:tab w:val="left" w:pos="6480"/>
+          <w:tab w:val="left" w:pos="7200"/>
+          <w:tab w:val="left" w:pos="7920"/>
+          <w:tab w:val="left" w:pos="8640"/>
+        </w:tabs>
+        <w:autoSpaceDE w:val="0"/>
+        <w:autoSpaceDN w:val="0"/>
+        <w:adjustRightInd w:val="0"/>
+        <w:spacing w:after="0" w:line="240" w:lineRule="auto"/>
+        <w:rPr>
+          <w:rFonts w:ascii="Helvetica" w:hAnsi="Helvetica" w:cs="Helvetica"/>
+          <w:sz w:val="24"/>
+          <w:szCs w:val="24"/>
+        </w:rPr>
+      </w:pPr>
+      <w:r>
+        <w:rPr>
+          <w:rFonts w:ascii="Helvetica" w:hAnsi="Helvetica" w:cs="Helvetica"/>
+          <w:sz w:val="24"/>
+          <w:szCs w:val="24"/>
+        </w:rPr>
+        <w:t>diversity?</w:t>
+      </w:r>
+    </w:p>
+    <w:p>
+      <w:pPr>
+        <w:pStyle w:val="ListParagraph"/>
+        <w:numPr>
+          <w:ilvl w:val="0"/>
+          <w:numId w:val="6"/>
+        </w:numPr>
+        <w:tabs>
+          <w:tab w:val="left" w:pos="720"/>
+          <w:tab w:val="left" w:pos="1440"/>
+          <w:tab w:val="left" w:pos="2160"/>
+          <w:tab w:val="left" w:pos="2880"/>
+          <w:tab w:val="left" w:pos="3600"/>
+          <w:tab w:val="left" w:pos="4320"/>
+          <w:tab w:val="left" w:pos="5040"/>
+          <w:tab w:val="left" w:pos="5760"/>
+          <w:tab w:val="left" w:pos="6480"/>
+          <w:tab w:val="left" w:pos="7200"/>
+          <w:tab w:val="left" w:pos="7920"/>
+          <w:tab w:val="left" w:pos="8640"/>
+        </w:tabs>
+        <w:autoSpaceDE w:val="0"/>
+        <w:autoSpaceDN w:val="0"/>
+        <w:adjustRightInd w:val="0"/>
+        <w:spacing w:after="0" w:line="240" w:lineRule="auto"/>
+        <w:rPr>
+          <w:rFonts w:ascii="Helvetica" w:hAnsi="Helvetica" w:cs="Helvetica"/>
+          <w:sz w:val="24"/>
+          <w:szCs w:val="24"/>
+        </w:rPr>
+      </w:pPr>
+      <w:r>
+        <w:rPr>
+          <w:rFonts w:ascii="Helvetica" w:hAnsi="Helvetica" w:cs="Helvetica"/>
+          <w:sz w:val="24"/>
+          <w:szCs w:val="24"/>
+        </w:rPr>
+        <w:t xml:space="preserve">Milkweed </w:t>
+      </w:r>
+      <w:proofErr w:type="spellStart"/>
+      <w:r>
+        <w:rPr>
+          <w:rFonts w:ascii="Helvetica" w:hAnsi="Helvetica" w:cs="Helvetica"/>
+          <w:sz w:val="24"/>
+          <w:szCs w:val="24"/>
+        </w:rPr>
+        <w:t>ramets</w:t>
+      </w:r>
+      <w:proofErr w:type="spellEnd"/>
+      <w:r>
+        <w:rPr>
+          <w:rFonts w:ascii="Helvetica" w:hAnsi="Helvetica" w:cs="Helvetica"/>
+          <w:sz w:val="24"/>
+          <w:szCs w:val="24"/>
+        </w:rPr>
+        <w:t xml:space="preserve">: </w:t>
+      </w:r>
+    </w:p>
+    <w:p>
+      <w:pPr>
+        <w:pStyle w:val="ListParagraph"/>
+        <w:numPr>
+          <w:ilvl w:val="1"/>
+          <w:numId w:val="6"/>
+        </w:numPr>
+        <w:tabs>
+          <w:tab w:val="left" w:pos="720"/>
+          <w:tab w:val="left" w:pos="1440"/>
+          <w:tab w:val="left" w:pos="2160"/>
+          <w:tab w:val="left" w:pos="2880"/>
+          <w:tab w:val="left" w:pos="3600"/>
+          <w:tab w:val="left" w:pos="4320"/>
+          <w:tab w:val="left" w:pos="5040"/>
+          <w:tab w:val="left" w:pos="5760"/>
+          <w:tab w:val="left" w:pos="6480"/>
+          <w:tab w:val="left" w:pos="7200"/>
+          <w:tab w:val="left" w:pos="7920"/>
+          <w:tab w:val="left" w:pos="8640"/>
+        </w:tabs>
+        <w:autoSpaceDE w:val="0"/>
+        <w:autoSpaceDN w:val="0"/>
+        <w:adjustRightInd w:val="0"/>
+        <w:spacing w:after="0" w:line="240" w:lineRule="auto"/>
+        <w:rPr>
+          <w:rFonts w:ascii="Helvetica" w:hAnsi="Helvetica" w:cs="Helvetica"/>
+          <w:sz w:val="24"/>
+          <w:szCs w:val="24"/>
+        </w:rPr>
+      </w:pPr>
+      <w:r>
+        <w:rPr>
+          <w:rFonts w:ascii="Helvetica" w:hAnsi="Helvetica" w:cs="Helvetica"/>
+          <w:sz w:val="24"/>
+          <w:szCs w:val="24"/>
+        </w:rPr>
+        <w:t xml:space="preserve">use </w:t>
+      </w:r>
+      <w:proofErr w:type="spellStart"/>
+      <w:r>
+        <w:rPr>
+          <w:rFonts w:ascii="Helvetica" w:hAnsi="Helvetica" w:cs="Helvetica"/>
+          <w:sz w:val="24"/>
+          <w:szCs w:val="24"/>
+        </w:rPr>
+        <w:t>ramet</w:t>
+      </w:r>
+      <w:proofErr w:type="spellEnd"/>
+      <w:r>
+        <w:rPr>
+          <w:rFonts w:ascii="Helvetica" w:hAnsi="Helvetica" w:cs="Helvetica"/>
+          <w:sz w:val="24"/>
+          <w:szCs w:val="24"/>
+        </w:rPr>
+        <w:t xml:space="preserve"> </w:t>
+      </w:r>
+      <w:r>
+        <w:rPr>
+          <w:rFonts w:ascii="Helvetica" w:hAnsi="Helvetica" w:cs="Helvetica"/>
+          <w:sz w:val="24"/>
+          <w:szCs w:val="24"/>
+        </w:rPr>
+        <w:t xml:space="preserve">(not blooming) </w:t>
+      </w:r>
+      <w:r>
+        <w:rPr>
+          <w:rFonts w:ascii="Helvetica" w:hAnsi="Helvetica" w:cs="Helvetica"/>
+          <w:sz w:val="24"/>
+          <w:szCs w:val="24"/>
+        </w:rPr>
+        <w:t>to look at</w:t>
+      </w:r>
+      <w:r>
+        <w:rPr>
+          <w:rFonts w:ascii="Helvetica" w:hAnsi="Helvetica" w:cs="Helvetica"/>
+          <w:sz w:val="24"/>
+          <w:szCs w:val="24"/>
+        </w:rPr>
+        <w:t xml:space="preserve"> </w:t>
+      </w:r>
+      <w:r>
+        <w:rPr>
+          <w:rFonts w:ascii="Helvetica" w:hAnsi="Helvetica" w:cs="Helvetica"/>
+          <w:sz w:val="24"/>
+          <w:szCs w:val="24"/>
+        </w:rPr>
+        <w:t>milkweed</w:t>
+      </w:r>
+      <w:r>
+        <w:rPr>
+          <w:rFonts w:ascii="Helvetica" w:hAnsi="Helvetica" w:cs="Helvetica"/>
+          <w:sz w:val="24"/>
+          <w:szCs w:val="24"/>
+        </w:rPr>
+        <w:t xml:space="preserve"> (no 2016)</w:t>
+      </w:r>
+    </w:p>
+    <w:p>
+      <w:pPr>
+        <w:pStyle w:val="ListParagraph"/>
+        <w:numPr>
+          <w:ilvl w:val="1"/>
+          <w:numId w:val="6"/>
+        </w:numPr>
+        <w:tabs>
+          <w:tab w:val="left" w:pos="720"/>
+          <w:tab w:val="left" w:pos="1440"/>
+          <w:tab w:val="left" w:pos="2160"/>
+          <w:tab w:val="left" w:pos="2880"/>
+          <w:tab w:val="left" w:pos="3600"/>
+          <w:tab w:val="left" w:pos="4320"/>
+          <w:tab w:val="left" w:pos="5040"/>
+          <w:tab w:val="left" w:pos="5760"/>
+          <w:tab w:val="left" w:pos="6480"/>
+          <w:tab w:val="left" w:pos="7200"/>
+          <w:tab w:val="left" w:pos="7920"/>
+          <w:tab w:val="left" w:pos="8640"/>
+        </w:tabs>
+        <w:autoSpaceDE w:val="0"/>
+        <w:autoSpaceDN w:val="0"/>
+        <w:adjustRightInd w:val="0"/>
+        <w:spacing w:after="0" w:line="240" w:lineRule="auto"/>
+        <w:rPr>
+          <w:rFonts w:ascii="Helvetica" w:hAnsi="Helvetica" w:cs="Helvetica"/>
+          <w:sz w:val="24"/>
+          <w:szCs w:val="24"/>
+        </w:rPr>
+      </w:pPr>
+      <w:r>
+        <w:rPr>
+          <w:rFonts w:ascii="Helvetica" w:hAnsi="Helvetica" w:cs="Helvetica"/>
+          <w:sz w:val="24"/>
+          <w:szCs w:val="24"/>
+        </w:rPr>
+        <w:t xml:space="preserve">use </w:t>
+      </w:r>
+      <w:r>
+        <w:rPr>
+          <w:rFonts w:ascii="Helvetica" w:hAnsi="Helvetica" w:cs="Helvetica"/>
+          <w:sz w:val="24"/>
+          <w:szCs w:val="24"/>
+        </w:rPr>
+        <w:t>cover</w:t>
+      </w:r>
+      <w:r>
+        <w:rPr>
+          <w:rFonts w:ascii="Helvetica" w:hAnsi="Helvetica" w:cs="Helvetica"/>
+          <w:sz w:val="24"/>
+          <w:szCs w:val="24"/>
+        </w:rPr>
+        <w:t xml:space="preserve"> (small area)</w:t>
+      </w:r>
+      <w:r>
+        <w:rPr>
+          <w:rFonts w:ascii="Helvetica" w:hAnsi="Helvetica" w:cs="Helvetica"/>
+          <w:sz w:val="24"/>
+          <w:szCs w:val="24"/>
+        </w:rPr>
+        <w:t xml:space="preserve"> classes</w:t>
+      </w:r>
+    </w:p>
+    <w:p>
+      <w:pPr>
+        <w:pStyle w:val="ListParagraph"/>
+        <w:numPr>
+          <w:ilvl w:val="1"/>
+          <w:numId w:val="6"/>
+        </w:numPr>
+        <w:tabs>
+          <w:tab w:val="left" w:pos="720"/>
+          <w:tab w:val="left" w:pos="1440"/>
+          <w:tab w:val="left" w:pos="2160"/>
+          <w:tab w:val="left" w:pos="2880"/>
+          <w:tab w:val="left" w:pos="3600"/>
+          <w:tab w:val="left" w:pos="4320"/>
+          <w:tab w:val="left" w:pos="5040"/>
+          <w:tab w:val="left" w:pos="5760"/>
+          <w:tab w:val="left" w:pos="6480"/>
+          <w:tab w:val="left" w:pos="7200"/>
+          <w:tab w:val="left" w:pos="7920"/>
+          <w:tab w:val="left" w:pos="8640"/>
+        </w:tabs>
+        <w:autoSpaceDE w:val="0"/>
+        <w:autoSpaceDN w:val="0"/>
+        <w:adjustRightInd w:val="0"/>
+        <w:spacing w:after="0" w:line="240" w:lineRule="auto"/>
+        <w:rPr>
+          <w:rFonts w:ascii="Helvetica" w:hAnsi="Helvetica" w:cs="Helvetica"/>
+          <w:sz w:val="24"/>
+          <w:szCs w:val="24"/>
+        </w:rPr>
+      </w:pPr>
+      <w:r>
+        <w:rPr>
+          <w:rFonts w:ascii="Helvetica" w:hAnsi="Helvetica" w:cs="Helvetica"/>
+          <w:sz w:val="24"/>
+          <w:szCs w:val="24"/>
+        </w:rPr>
+        <w:t xml:space="preserve">use </w:t>
+      </w:r>
+      <w:r>
+        <w:rPr>
+          <w:rFonts w:ascii="Helvetica" w:hAnsi="Helvetica" w:cs="Helvetica"/>
+          <w:sz w:val="24"/>
+          <w:szCs w:val="24"/>
+        </w:rPr>
+        <w:t>nectar to look at all milkweed</w:t>
+      </w:r>
+    </w:p>
+    <w:p>
+      <w:pPr>
+        <w:pStyle w:val="ListParagraph"/>
+        <w:numPr>
+          <w:ilvl w:val="0"/>
+          <w:numId w:val="6"/>
+        </w:numPr>
+        <w:tabs>
+          <w:tab w:val="left" w:pos="720"/>
+          <w:tab w:val="left" w:pos="1440"/>
+          <w:tab w:val="left" w:pos="2160"/>
+          <w:tab w:val="left" w:pos="2880"/>
+          <w:tab w:val="left" w:pos="3600"/>
+          <w:tab w:val="left" w:pos="4320"/>
+          <w:tab w:val="left" w:pos="5040"/>
+          <w:tab w:val="left" w:pos="5760"/>
+          <w:tab w:val="left" w:pos="6480"/>
+          <w:tab w:val="left" w:pos="7200"/>
+          <w:tab w:val="left" w:pos="7920"/>
+          <w:tab w:val="left" w:pos="8640"/>
+        </w:tabs>
+        <w:autoSpaceDE w:val="0"/>
+        <w:autoSpaceDN w:val="0"/>
+        <w:adjustRightInd w:val="0"/>
+        <w:spacing w:after="0" w:line="240" w:lineRule="auto"/>
+        <w:rPr>
+          <w:rFonts w:ascii="Helvetica" w:hAnsi="Helvetica" w:cs="Helvetica"/>
+          <w:sz w:val="24"/>
+          <w:szCs w:val="24"/>
+        </w:rPr>
+      </w:pPr>
+      <w:r>
+        <w:rPr>
+          <w:rFonts w:ascii="Helvetica" w:hAnsi="Helvetica" w:cs="Helvetica"/>
+          <w:sz w:val="24"/>
+          <w:szCs w:val="24"/>
+        </w:rPr>
+        <w:t>Daubenmire</w:t>
+      </w:r>
+    </w:p>
+    <w:p>
+      <w:pPr>
+        <w:pStyle w:val="ListParagraph"/>
+        <w:numPr>
+          <w:ilvl w:val="1"/>
+          <w:numId w:val="6"/>
+        </w:numPr>
+        <w:tabs>
+          <w:tab w:val="left" w:pos="720"/>
+          <w:tab w:val="left" w:pos="1440"/>
+          <w:tab w:val="left" w:pos="2160"/>
+          <w:tab w:val="left" w:pos="2880"/>
+          <w:tab w:val="left" w:pos="3600"/>
+          <w:tab w:val="left" w:pos="4320"/>
+          <w:tab w:val="left" w:pos="5040"/>
+          <w:tab w:val="left" w:pos="5760"/>
+          <w:tab w:val="left" w:pos="6480"/>
+          <w:tab w:val="left" w:pos="7200"/>
+          <w:tab w:val="left" w:pos="7920"/>
+          <w:tab w:val="left" w:pos="8640"/>
+        </w:tabs>
+        <w:autoSpaceDE w:val="0"/>
+        <w:autoSpaceDN w:val="0"/>
+        <w:adjustRightInd w:val="0"/>
+        <w:spacing w:after="0" w:line="240" w:lineRule="auto"/>
+        <w:rPr>
+          <w:rFonts w:ascii="Helvetica" w:hAnsi="Helvetica" w:cs="Helvetica"/>
+          <w:sz w:val="24"/>
+          <w:szCs w:val="24"/>
+        </w:rPr>
+      </w:pPr>
+      <w:r>
+        <w:rPr>
+          <w:rFonts w:ascii="Helvetica" w:hAnsi="Helvetica" w:cs="Helvetica"/>
+          <w:sz w:val="24"/>
+          <w:szCs w:val="24"/>
+        </w:rPr>
+        <w:t>Cover data set by class</w:t>
+      </w:r>
+    </w:p>
+    <w:p>
+      <w:pPr>
+        <w:pStyle w:val="ListParagraph"/>
+        <w:numPr>
+          <w:ilvl w:val="1"/>
+          <w:numId w:val="6"/>
+        </w:numPr>
+        <w:tabs>
+          <w:tab w:val="left" w:pos="720"/>
+          <w:tab w:val="left" w:pos="1440"/>
+          <w:tab w:val="left" w:pos="2160"/>
+          <w:tab w:val="left" w:pos="2880"/>
+          <w:tab w:val="left" w:pos="3600"/>
+          <w:tab w:val="left" w:pos="4320"/>
+          <w:tab w:val="left" w:pos="5040"/>
+          <w:tab w:val="left" w:pos="5760"/>
+          <w:tab w:val="left" w:pos="6480"/>
+          <w:tab w:val="left" w:pos="7200"/>
+          <w:tab w:val="left" w:pos="7920"/>
+          <w:tab w:val="left" w:pos="8640"/>
+        </w:tabs>
+        <w:autoSpaceDE w:val="0"/>
+        <w:autoSpaceDN w:val="0"/>
+        <w:adjustRightInd w:val="0"/>
+        <w:spacing w:after="0" w:line="240" w:lineRule="auto"/>
+        <w:rPr>
+          <w:rFonts w:ascii="Helvetica" w:hAnsi="Helvetica" w:cs="Helvetica"/>
+          <w:sz w:val="24"/>
+          <w:szCs w:val="24"/>
+        </w:rPr>
+      </w:pPr>
+      <w:r>
+        <w:rPr>
+          <w:rFonts w:ascii="Helvetica" w:hAnsi="Helvetica" w:cs="Helvetica"/>
+          <w:sz w:val="24"/>
+          <w:szCs w:val="24"/>
+        </w:rPr>
+        <w:t>Litter data set</w:t>
+      </w:r>
+    </w:p>
+    <w:p>
+      <w:pPr>
+        <w:pStyle w:val="ListParagraph"/>
+        <w:numPr>
+          <w:ilvl w:val="1"/>
+          <w:numId w:val="6"/>
+        </w:numPr>
+        <w:tabs>
+          <w:tab w:val="left" w:pos="720"/>
+          <w:tab w:val="left" w:pos="1440"/>
+          <w:tab w:val="left" w:pos="2160"/>
+          <w:tab w:val="left" w:pos="2880"/>
+          <w:tab w:val="left" w:pos="3600"/>
+          <w:tab w:val="left" w:pos="4320"/>
+          <w:tab w:val="left" w:pos="5040"/>
+          <w:tab w:val="left" w:pos="5760"/>
+          <w:tab w:val="left" w:pos="6480"/>
+          <w:tab w:val="left" w:pos="7200"/>
+          <w:tab w:val="left" w:pos="7920"/>
+          <w:tab w:val="left" w:pos="8640"/>
+        </w:tabs>
+        <w:autoSpaceDE w:val="0"/>
+        <w:autoSpaceDN w:val="0"/>
+        <w:adjustRightInd w:val="0"/>
+        <w:spacing w:after="0" w:line="240" w:lineRule="auto"/>
+        <w:rPr>
+          <w:rFonts w:ascii="Helvetica" w:hAnsi="Helvetica" w:cs="Helvetica"/>
+          <w:sz w:val="24"/>
+          <w:szCs w:val="24"/>
+        </w:rPr>
+      </w:pPr>
+      <w:r>
+        <w:rPr>
+          <w:rFonts w:ascii="Helvetica" w:hAnsi="Helvetica" w:cs="Helvetica"/>
+          <w:sz w:val="24"/>
+          <w:szCs w:val="24"/>
+        </w:rPr>
+        <w:t>Robel: average across direction and then average the site/round</w:t>
+      </w:r>
+    </w:p>
+    <w:p>
+      <w:pPr>
+        <w:pStyle w:val="ListParagraph"/>
+        <w:numPr>
+          <w:ilvl w:val="0"/>
+          <w:numId w:val="6"/>
+        </w:numPr>
+        <w:tabs>
+          <w:tab w:val="left" w:pos="720"/>
+          <w:tab w:val="left" w:pos="1440"/>
+          <w:tab w:val="left" w:pos="2160"/>
+          <w:tab w:val="left" w:pos="2880"/>
+          <w:tab w:val="left" w:pos="3600"/>
+          <w:tab w:val="left" w:pos="4320"/>
+          <w:tab w:val="left" w:pos="5040"/>
+          <w:tab w:val="left" w:pos="5760"/>
+          <w:tab w:val="left" w:pos="6480"/>
+          <w:tab w:val="left" w:pos="7200"/>
+          <w:tab w:val="left" w:pos="7920"/>
+          <w:tab w:val="left" w:pos="8640"/>
+        </w:tabs>
+        <w:autoSpaceDE w:val="0"/>
+        <w:autoSpaceDN w:val="0"/>
+        <w:adjustRightInd w:val="0"/>
+        <w:spacing w:after="0" w:line="240" w:lineRule="auto"/>
+        <w:rPr>
+          <w:rFonts w:ascii="Helvetica" w:hAnsi="Helvetica" w:cs="Helvetica"/>
+          <w:sz w:val="24"/>
+          <w:szCs w:val="24"/>
+        </w:rPr>
+      </w:pPr>
+      <w:r>
+        <w:rPr>
+          <w:rFonts w:ascii="Helvetica" w:hAnsi="Helvetica" w:cs="Helvetica"/>
+          <w:sz w:val="24"/>
+          <w:szCs w:val="24"/>
+        </w:rPr>
+        <w:t>Monarch</w:t>
+      </w:r>
+      <w:r>
+        <w:rPr>
+          <w:rFonts w:ascii="Helvetica" w:hAnsi="Helvetica" w:cs="Helvetica"/>
+          <w:sz w:val="24"/>
+          <w:szCs w:val="24"/>
+        </w:rPr>
+        <w:t xml:space="preserve"> </w:t>
+      </w:r>
+      <w:r>
+        <w:rPr>
+          <w:rFonts w:ascii="Helvetica" w:hAnsi="Helvetica" w:cs="Helvetica"/>
+          <w:sz w:val="24"/>
+          <w:szCs w:val="24"/>
+        </w:rPr>
+        <w:t>(2016 is different)</w:t>
+      </w:r>
+    </w:p>
+    <w:p>
+      <w:pPr>
+        <w:pStyle w:val="ListParagraph"/>
+        <w:numPr>
+          <w:ilvl w:val="1"/>
+          <w:numId w:val="6"/>
+        </w:numPr>
+        <w:tabs>
+          <w:tab w:val="left" w:pos="720"/>
+          <w:tab w:val="left" w:pos="1440"/>
+          <w:tab w:val="left" w:pos="2160"/>
+          <w:tab w:val="left" w:pos="2880"/>
+          <w:tab w:val="left" w:pos="3600"/>
+          <w:tab w:val="left" w:pos="4320"/>
+          <w:tab w:val="left" w:pos="5040"/>
+          <w:tab w:val="left" w:pos="5760"/>
+          <w:tab w:val="left" w:pos="6480"/>
+          <w:tab w:val="left" w:pos="7200"/>
+          <w:tab w:val="left" w:pos="7920"/>
+          <w:tab w:val="left" w:pos="8640"/>
+        </w:tabs>
+        <w:autoSpaceDE w:val="0"/>
+        <w:autoSpaceDN w:val="0"/>
+        <w:adjustRightInd w:val="0"/>
+        <w:spacing w:after="0" w:line="240" w:lineRule="auto"/>
+        <w:rPr>
+          <w:rFonts w:ascii="Helvetica" w:hAnsi="Helvetica" w:cs="Helvetica"/>
+          <w:sz w:val="24"/>
+          <w:szCs w:val="24"/>
+        </w:rPr>
+      </w:pPr>
+      <w:r>
+        <w:rPr>
+          <w:rFonts w:ascii="Helvetica" w:hAnsi="Helvetica" w:cs="Helvetica"/>
+          <w:sz w:val="24"/>
+          <w:szCs w:val="24"/>
+        </w:rPr>
+        <w:t>Use monarch data set and any instar (larvae)</w:t>
+      </w:r>
+    </w:p>
+    <w:p>
+      <w:pPr>
+        <w:pStyle w:val="ListParagraph"/>
+        <w:numPr>
+          <w:ilvl w:val="1"/>
+          <w:numId w:val="6"/>
+        </w:numPr>
+        <w:tabs>
+          <w:tab w:val="left" w:pos="720"/>
+          <w:tab w:val="left" w:pos="1440"/>
+          <w:tab w:val="left" w:pos="2160"/>
+          <w:tab w:val="left" w:pos="2880"/>
+          <w:tab w:val="left" w:pos="3600"/>
+          <w:tab w:val="left" w:pos="4320"/>
+          <w:tab w:val="left" w:pos="5040"/>
+          <w:tab w:val="left" w:pos="5760"/>
+          <w:tab w:val="left" w:pos="6480"/>
+          <w:tab w:val="left" w:pos="7200"/>
+          <w:tab w:val="left" w:pos="7920"/>
+          <w:tab w:val="left" w:pos="8640"/>
+        </w:tabs>
+        <w:autoSpaceDE w:val="0"/>
+        <w:autoSpaceDN w:val="0"/>
+        <w:adjustRightInd w:val="0"/>
+        <w:spacing w:after="0" w:line="240" w:lineRule="auto"/>
+        <w:rPr>
+          <w:rFonts w:ascii="Helvetica" w:hAnsi="Helvetica" w:cs="Helvetica"/>
+          <w:sz w:val="24"/>
+          <w:szCs w:val="24"/>
+        </w:rPr>
+      </w:pPr>
+      <w:r>
+        <w:rPr>
+          <w:rFonts w:ascii="Helvetica" w:hAnsi="Helvetica" w:cs="Helvetica"/>
+          <w:sz w:val="24"/>
+          <w:szCs w:val="24"/>
+        </w:rPr>
+        <w:t>Use monarch data set with eggs</w:t>
+      </w:r>
+    </w:p>
+    <w:p>
+      <w:pPr>
+        <w:pStyle w:val="ListParagraph"/>
+        <w:numPr>
+          <w:ilvl w:val="1"/>
+          <w:numId w:val="6"/>
+        </w:numPr>
+        <w:tabs>
+          <w:tab w:val="left" w:pos="720"/>
+          <w:tab w:val="left" w:pos="1440"/>
+          <w:tab w:val="left" w:pos="2160"/>
+          <w:tab w:val="left" w:pos="2880"/>
+          <w:tab w:val="left" w:pos="3600"/>
+          <w:tab w:val="left" w:pos="4320"/>
+          <w:tab w:val="left" w:pos="5040"/>
+          <w:tab w:val="left" w:pos="5760"/>
+          <w:tab w:val="left" w:pos="6480"/>
+          <w:tab w:val="left" w:pos="7200"/>
+          <w:tab w:val="left" w:pos="7920"/>
+          <w:tab w:val="left" w:pos="8640"/>
+        </w:tabs>
+        <w:autoSpaceDE w:val="0"/>
+        <w:autoSpaceDN w:val="0"/>
+        <w:adjustRightInd w:val="0"/>
+        <w:spacing w:after="0" w:line="240" w:lineRule="auto"/>
+        <w:rPr>
+          <w:rFonts w:ascii="Helvetica" w:hAnsi="Helvetica" w:cs="Helvetica"/>
+          <w:sz w:val="24"/>
+          <w:szCs w:val="24"/>
+        </w:rPr>
+      </w:pPr>
+      <w:r>
+        <w:rPr>
+          <w:rFonts w:ascii="Helvetica" w:hAnsi="Helvetica" w:cs="Helvetica"/>
+          <w:sz w:val="24"/>
+          <w:szCs w:val="24"/>
+        </w:rPr>
+        <w:t>Possibly different instar types</w:t>
+      </w:r>
+    </w:p>
+    <w:p>
+      <w:pPr>
+        <w:pStyle w:val="ListParagraph"/>
+        <w:numPr>
+          <w:ilvl w:val="1"/>
+          <w:numId w:val="6"/>
+        </w:numPr>
+        <w:tabs>
+          <w:tab w:val="left" w:pos="720"/>
+          <w:tab w:val="left" w:pos="1440"/>
+          <w:tab w:val="left" w:pos="2160"/>
+          <w:tab w:val="left" w:pos="2880"/>
+          <w:tab w:val="left" w:pos="3600"/>
+          <w:tab w:val="left" w:pos="4320"/>
+          <w:tab w:val="left" w:pos="5040"/>
+          <w:tab w:val="left" w:pos="5760"/>
+          <w:tab w:val="left" w:pos="6480"/>
+          <w:tab w:val="left" w:pos="7200"/>
+          <w:tab w:val="left" w:pos="7920"/>
+          <w:tab w:val="left" w:pos="8640"/>
+        </w:tabs>
+        <w:autoSpaceDE w:val="0"/>
+        <w:autoSpaceDN w:val="0"/>
+        <w:adjustRightInd w:val="0"/>
+        <w:spacing w:after="0" w:line="240" w:lineRule="auto"/>
+        <w:rPr>
+          <w:rFonts w:ascii="Helvetica" w:hAnsi="Helvetica" w:cs="Helvetica"/>
+          <w:sz w:val="24"/>
+          <w:szCs w:val="24"/>
+        </w:rPr>
+      </w:pPr>
+      <w:r>
+        <w:rPr>
+          <w:rFonts w:ascii="Helvetica" w:hAnsi="Helvetica" w:cs="Helvetica"/>
+          <w:sz w:val="24"/>
+          <w:szCs w:val="24"/>
+        </w:rPr>
+        <w:t xml:space="preserve">Monarch adult analysis </w:t>
+      </w:r>
+    </w:p>
+    <w:p>
+      <w:pPr>
+        <w:pStyle w:val="ListParagraph"/>
+        <w:numPr>
+          <w:ilvl w:val="0"/>
+          <w:numId w:val="6"/>
+        </w:numPr>
+        <w:tabs>
+          <w:tab w:val="left" w:pos="720"/>
+          <w:tab w:val="left" w:pos="1440"/>
+          <w:tab w:val="left" w:pos="2160"/>
+          <w:tab w:val="left" w:pos="2880"/>
+          <w:tab w:val="left" w:pos="3600"/>
+          <w:tab w:val="left" w:pos="4320"/>
+          <w:tab w:val="left" w:pos="5040"/>
+          <w:tab w:val="left" w:pos="5760"/>
+          <w:tab w:val="left" w:pos="6480"/>
+          <w:tab w:val="left" w:pos="7200"/>
+          <w:tab w:val="left" w:pos="7920"/>
+          <w:tab w:val="left" w:pos="8640"/>
+        </w:tabs>
+        <w:autoSpaceDE w:val="0"/>
+        <w:autoSpaceDN w:val="0"/>
+        <w:adjustRightInd w:val="0"/>
+        <w:spacing w:after="0" w:line="240" w:lineRule="auto"/>
+        <w:rPr>
+          <w:rFonts w:ascii="Helvetica" w:hAnsi="Helvetica" w:cs="Helvetica"/>
+          <w:sz w:val="24"/>
+          <w:szCs w:val="24"/>
+        </w:rPr>
+      </w:pPr>
+      <w:r>
+        <w:rPr>
+          <w:rFonts w:ascii="Helvetica" w:hAnsi="Helvetica" w:cs="Helvetica"/>
+          <w:sz w:val="24"/>
+          <w:szCs w:val="24"/>
+        </w:rPr>
+        <w:t>Bee by type (species in bee dat</w:t>
+      </w:r>
+      <w:r>
+        <w:rPr>
+          <w:rFonts w:ascii="Helvetica" w:hAnsi="Helvetica" w:cs="Helvetica"/>
+          <w:sz w:val="24"/>
+          <w:szCs w:val="24"/>
+        </w:rPr>
+        <w:t>a)</w:t>
+      </w:r>
+    </w:p>
+    <w:p>
+      <w:pPr>
+        <w:pStyle w:val="ListParagraph"/>
+        <w:numPr>
+          <w:ilvl w:val="1"/>
+          <w:numId w:val="6"/>
+        </w:numPr>
+        <w:tabs>
+          <w:tab w:val="left" w:pos="720"/>
+          <w:tab w:val="left" w:pos="1440"/>
+          <w:tab w:val="left" w:pos="2160"/>
+          <w:tab w:val="left" w:pos="2880"/>
+          <w:tab w:val="left" w:pos="3600"/>
+          <w:tab w:val="left" w:pos="4320"/>
+          <w:tab w:val="left" w:pos="5040"/>
+          <w:tab w:val="left" w:pos="5760"/>
+          <w:tab w:val="left" w:pos="6480"/>
+          <w:tab w:val="left" w:pos="7200"/>
+          <w:tab w:val="left" w:pos="7920"/>
+          <w:tab w:val="left" w:pos="8640"/>
+        </w:tabs>
+        <w:autoSpaceDE w:val="0"/>
+        <w:autoSpaceDN w:val="0"/>
+        <w:adjustRightInd w:val="0"/>
+        <w:spacing w:after="0" w:line="240" w:lineRule="auto"/>
+        <w:rPr>
+          <w:rFonts w:ascii="Helvetica" w:hAnsi="Helvetica" w:cs="Helvetica"/>
+          <w:sz w:val="24"/>
+          <w:szCs w:val="24"/>
+        </w:rPr>
+      </w:pPr>
+      <w:r>
+        <w:rPr>
+          <w:rFonts w:ascii="Helvetica" w:hAnsi="Helvetica" w:cs="Helvetica"/>
+          <w:sz w:val="24"/>
+          <w:szCs w:val="24"/>
+        </w:rPr>
+        <w:lastRenderedPageBreak/>
+        <w:t>Analyze count</w:t>
+      </w:r>
+    </w:p>
+    <w:p>
+      <w:pPr>
+        <w:tabs>
+          <w:tab w:val="left" w:pos="720"/>
+          <w:tab w:val="left" w:pos="1440"/>
+          <w:tab w:val="left" w:pos="2160"/>
+          <w:tab w:val="left" w:pos="2880"/>
+          <w:tab w:val="left" w:pos="3600"/>
+          <w:tab w:val="left" w:pos="4320"/>
+          <w:tab w:val="left" w:pos="5040"/>
+          <w:tab w:val="left" w:pos="5760"/>
+          <w:tab w:val="left" w:pos="6480"/>
+          <w:tab w:val="left" w:pos="7200"/>
+          <w:tab w:val="left" w:pos="7920"/>
+          <w:tab w:val="left" w:pos="8640"/>
+        </w:tabs>
+        <w:autoSpaceDE w:val="0"/>
+        <w:autoSpaceDN w:val="0"/>
+        <w:adjustRightInd w:val="0"/>
+        <w:spacing w:after="0" w:line="240" w:lineRule="auto"/>
+        <w:rPr>
+          <w:rFonts w:ascii="Helvetica" w:hAnsi="Helvetica" w:cs="Helvetica"/>
+          <w:sz w:val="24"/>
+          <w:szCs w:val="24"/>
+        </w:rPr>
+      </w:pPr>
+    </w:p>
+    <w:p>
+      <w:pPr>
+        <w:tabs>
+          <w:tab w:val="left" w:pos="720"/>
+          <w:tab w:val="left" w:pos="1440"/>
+          <w:tab w:val="left" w:pos="2160"/>
+          <w:tab w:val="left" w:pos="2880"/>
+          <w:tab w:val="left" w:pos="3600"/>
+          <w:tab w:val="left" w:pos="4320"/>
+          <w:tab w:val="left" w:pos="5040"/>
+          <w:tab w:val="left" w:pos="5760"/>
+          <w:tab w:val="left" w:pos="6480"/>
+          <w:tab w:val="left" w:pos="7200"/>
+          <w:tab w:val="left" w:pos="7920"/>
+          <w:tab w:val="left" w:pos="8640"/>
+        </w:tabs>
+        <w:autoSpaceDE w:val="0"/>
+        <w:autoSpaceDN w:val="0"/>
+        <w:adjustRightInd w:val="0"/>
+        <w:spacing w:after="0" w:line="240" w:lineRule="auto"/>
+        <w:rPr>
+          <w:rFonts w:ascii="Helvetica" w:hAnsi="Helvetica" w:cs="Helvetica"/>
+          <w:sz w:val="24"/>
+          <w:szCs w:val="24"/>
+        </w:rPr>
+      </w:pPr>
+    </w:p>
+    <w:p>
+      <w:pPr>
+        <w:tabs>
+          <w:tab w:val="left" w:pos="720"/>
+          <w:tab w:val="left" w:pos="1440"/>
+          <w:tab w:val="left" w:pos="2160"/>
+          <w:tab w:val="left" w:pos="2880"/>
+          <w:tab w:val="left" w:pos="3600"/>
+          <w:tab w:val="left" w:pos="4320"/>
+          <w:tab w:val="left" w:pos="5040"/>
+          <w:tab w:val="left" w:pos="5760"/>
+          <w:tab w:val="left" w:pos="6480"/>
+          <w:tab w:val="left" w:pos="7200"/>
+          <w:tab w:val="left" w:pos="7920"/>
+          <w:tab w:val="left" w:pos="8640"/>
+        </w:tabs>
+        <w:autoSpaceDE w:val="0"/>
+        <w:autoSpaceDN w:val="0"/>
+        <w:adjustRightInd w:val="0"/>
+        <w:spacing w:after="0" w:line="240" w:lineRule="auto"/>
+        <w:rPr>
+          <w:rFonts w:ascii="Helvetica" w:hAnsi="Helvetica" w:cs="Helvetica"/>
+          <w:sz w:val="24"/>
+          <w:szCs w:val="24"/>
+        </w:rPr>
+      </w:pPr>
+      <w:r>
+        <w:rPr>
+          <w:rFonts w:ascii="Helvetica" w:hAnsi="Helvetica" w:cs="Helvetica"/>
+          <w:sz w:val="24"/>
+          <w:szCs w:val="24"/>
+        </w:rPr>
+        <w:t>Questions:</w:t>
+      </w:r>
+    </w:p>
+    <w:p>
+      <w:pPr>
+        <w:pStyle w:val="ListParagraph"/>
+        <w:numPr>
+          <w:ilvl w:val="0"/>
+          <w:numId w:val="10"/>
+        </w:numPr>
+        <w:tabs>
+          <w:tab w:val="left" w:pos="720"/>
+          <w:tab w:val="left" w:pos="1440"/>
+          <w:tab w:val="left" w:pos="2160"/>
+          <w:tab w:val="left" w:pos="2880"/>
+          <w:tab w:val="left" w:pos="3600"/>
+          <w:tab w:val="left" w:pos="4320"/>
+          <w:tab w:val="left" w:pos="5040"/>
+          <w:tab w:val="left" w:pos="5760"/>
+          <w:tab w:val="left" w:pos="6480"/>
+          <w:tab w:val="left" w:pos="7200"/>
+          <w:tab w:val="left" w:pos="7920"/>
+          <w:tab w:val="left" w:pos="8640"/>
+        </w:tabs>
+        <w:autoSpaceDE w:val="0"/>
+        <w:autoSpaceDN w:val="0"/>
+        <w:adjustRightInd w:val="0"/>
+        <w:spacing w:after="0" w:line="240" w:lineRule="auto"/>
+        <w:rPr>
+          <w:rFonts w:ascii="Helvetica" w:hAnsi="Helvetica" w:cs="Helvetica"/>
+          <w:sz w:val="24"/>
+          <w:szCs w:val="24"/>
+        </w:rPr>
+      </w:pPr>
+      <w:r>
+        <w:rPr>
+          <w:rFonts w:ascii="Helvetica" w:hAnsi="Helvetica" w:cs="Helvetica"/>
+          <w:sz w:val="24"/>
+          <w:szCs w:val="24"/>
+        </w:rPr>
+        <w:t>How have these responses changed across the years?</w:t>
+      </w:r>
+    </w:p>
+    <w:p>
+      <w:pPr>
+        <w:pStyle w:val="ListParagraph"/>
+        <w:numPr>
+          <w:ilvl w:val="0"/>
+          <w:numId w:val="10"/>
+        </w:numPr>
+        <w:tabs>
+          <w:tab w:val="left" w:pos="720"/>
+          <w:tab w:val="left" w:pos="1440"/>
+          <w:tab w:val="left" w:pos="2160"/>
+          <w:tab w:val="left" w:pos="2880"/>
+          <w:tab w:val="left" w:pos="3600"/>
+          <w:tab w:val="left" w:pos="4320"/>
+          <w:tab w:val="left" w:pos="5040"/>
+          <w:tab w:val="left" w:pos="5760"/>
+          <w:tab w:val="left" w:pos="6480"/>
+          <w:tab w:val="left" w:pos="7200"/>
+          <w:tab w:val="left" w:pos="7920"/>
+          <w:tab w:val="left" w:pos="8640"/>
+        </w:tabs>
+        <w:autoSpaceDE w:val="0"/>
+        <w:autoSpaceDN w:val="0"/>
+        <w:adjustRightInd w:val="0"/>
+        <w:spacing w:after="0" w:line="240" w:lineRule="auto"/>
+        <w:rPr>
+          <w:rFonts w:ascii="Helvetica" w:hAnsi="Helvetica" w:cs="Helvetica"/>
+          <w:sz w:val="24"/>
+          <w:szCs w:val="24"/>
+        </w:rPr>
+      </w:pPr>
+      <w:r>
+        <w:rPr>
+          <w:rFonts w:ascii="Helvetica" w:hAnsi="Helvetica" w:cs="Helvetica"/>
+          <w:sz w:val="24"/>
+          <w:szCs w:val="24"/>
+        </w:rPr>
+        <w:t xml:space="preserve">How do </w:t>
       </w:r>
       <w:proofErr w:type="gramStart"/>
       <w:r>
-        <w:t>can’t</w:t>
+        <w:rPr>
+          <w:rFonts w:ascii="Helvetica" w:hAnsi="Helvetica" w:cs="Helvetica"/>
+          <w:sz w:val="24"/>
+          <w:szCs w:val="24"/>
+        </w:rPr>
+        <w:t>these response</w:t>
       </w:r>
       <w:proofErr w:type="gramEnd"/>
       <w:r>
-        <w:t xml:space="preserve"> make </w:t>
-      </w:r>
-      <w:r>
-        <w:t>before/after points but could show changes over time. Not necessary to include round as factor.</w:t>
+        <w:rPr>
+          <w:rFonts w:ascii="Helvetica" w:hAnsi="Helvetica" w:cs="Helvetica"/>
+          <w:sz w:val="24"/>
+          <w:szCs w:val="24"/>
+        </w:rPr>
+        <w:t xml:space="preserve"> compare across</w:t>
+      </w:r>
+      <w:r>
+        <w:rPr>
+          <w:rFonts w:ascii="Helvetica" w:hAnsi="Helvetica" w:cs="Helvetica"/>
+          <w:sz w:val="24"/>
+          <w:szCs w:val="24"/>
+        </w:rPr>
+        <w:t xml:space="preserve"> the different kinds of sites</w:t>
+      </w:r>
+      <w:r>
+        <w:rPr>
+          <w:rFonts w:ascii="Helvetica" w:hAnsi="Helvetica" w:cs="Helvetica"/>
+          <w:sz w:val="24"/>
+          <w:szCs w:val="24"/>
+        </w:rPr>
+        <w:t>?</w:t>
+      </w:r>
+    </w:p>
+    <w:p>
+      <w:pPr>
+        <w:pStyle w:val="ListParagraph"/>
+        <w:numPr>
+          <w:ilvl w:val="0"/>
+          <w:numId w:val="10"/>
+        </w:numPr>
+        <w:tabs>
+          <w:tab w:val="left" w:pos="720"/>
+          <w:tab w:val="left" w:pos="1440"/>
+          <w:tab w:val="left" w:pos="2160"/>
+          <w:tab w:val="left" w:pos="2880"/>
+          <w:tab w:val="left" w:pos="3600"/>
+          <w:tab w:val="left" w:pos="4320"/>
+          <w:tab w:val="left" w:pos="5040"/>
+          <w:tab w:val="left" w:pos="5760"/>
+          <w:tab w:val="left" w:pos="6480"/>
+          <w:tab w:val="left" w:pos="7200"/>
+          <w:tab w:val="left" w:pos="7920"/>
+          <w:tab w:val="left" w:pos="8640"/>
+        </w:tabs>
+        <w:autoSpaceDE w:val="0"/>
+        <w:autoSpaceDN w:val="0"/>
+        <w:adjustRightInd w:val="0"/>
+        <w:spacing w:after="0" w:line="240" w:lineRule="auto"/>
+        <w:rPr>
+          <w:rFonts w:ascii="Helvetica" w:hAnsi="Helvetica" w:cs="Helvetica"/>
+          <w:sz w:val="24"/>
+          <w:szCs w:val="24"/>
+        </w:rPr>
+      </w:pPr>
+      <w:r>
+        <w:rPr>
+          <w:rFonts w:ascii="Helvetica" w:hAnsi="Helvetica" w:cs="Helvetica"/>
+          <w:sz w:val="24"/>
+          <w:szCs w:val="24"/>
+        </w:rPr>
+        <w:t>How does the nectar/flowering species change within a year?</w:t>
+      </w:r>
+    </w:p>
+    <w:p>
+      <w:pPr>
+        <w:pStyle w:val="ListParagraph"/>
+        <w:numPr>
+          <w:ilvl w:val="0"/>
+          <w:numId w:val="10"/>
+        </w:numPr>
+        <w:tabs>
+          <w:tab w:val="left" w:pos="720"/>
+          <w:tab w:val="left" w:pos="1440"/>
+          <w:tab w:val="left" w:pos="2160"/>
+          <w:tab w:val="left" w:pos="2880"/>
+          <w:tab w:val="left" w:pos="3600"/>
+          <w:tab w:val="left" w:pos="4320"/>
+          <w:tab w:val="left" w:pos="5040"/>
+          <w:tab w:val="left" w:pos="5760"/>
+          <w:tab w:val="left" w:pos="6480"/>
+          <w:tab w:val="left" w:pos="7200"/>
+          <w:tab w:val="left" w:pos="7920"/>
+          <w:tab w:val="left" w:pos="8640"/>
+        </w:tabs>
+        <w:autoSpaceDE w:val="0"/>
+        <w:autoSpaceDN w:val="0"/>
+        <w:adjustRightInd w:val="0"/>
+        <w:spacing w:after="0" w:line="240" w:lineRule="auto"/>
+        <w:rPr>
+          <w:rFonts w:ascii="Helvetica" w:hAnsi="Helvetica" w:cs="Helvetica"/>
+          <w:sz w:val="24"/>
+          <w:szCs w:val="24"/>
+        </w:rPr>
+      </w:pPr>
+      <w:r>
+        <w:rPr>
+          <w:rFonts w:ascii="Helvetica" w:hAnsi="Helvetica" w:cs="Helvetica"/>
+          <w:sz w:val="24"/>
+          <w:szCs w:val="24"/>
+        </w:rPr>
+        <w:t xml:space="preserve">Exploratory PCA </w:t>
+      </w:r>
+      <w:r>
+        <w:rPr>
+          <w:rFonts w:ascii="Helvetica" w:hAnsi="Helvetica" w:cs="Helvetica"/>
+          <w:sz w:val="24"/>
+          <w:szCs w:val="24"/>
+        </w:rPr>
+        <w:t xml:space="preserve">on correlation </w:t>
+      </w:r>
+      <w:r>
+        <w:rPr>
+          <w:rFonts w:ascii="Helvetica" w:hAnsi="Helvetica" w:cs="Helvetica"/>
+          <w:sz w:val="24"/>
+          <w:szCs w:val="24"/>
+        </w:rPr>
+        <w:t>including all responses</w:t>
+      </w:r>
+      <w:r>
+        <w:rPr>
+          <w:rFonts w:ascii="Helvetica" w:hAnsi="Helvetica" w:cs="Helvetica"/>
+          <w:sz w:val="24"/>
+          <w:szCs w:val="24"/>
+        </w:rPr>
+        <w:t xml:space="preserve"> summarized by year-site</w:t>
+      </w:r>
+    </w:p>
+    <w:p>
+      <w:pPr>
+        <w:pStyle w:val="ListParagraph"/>
+        <w:numPr>
+          <w:ilvl w:val="0"/>
+          <w:numId w:val="10"/>
+        </w:numPr>
+        <w:tabs>
+          <w:tab w:val="left" w:pos="720"/>
+          <w:tab w:val="left" w:pos="1440"/>
+          <w:tab w:val="left" w:pos="2160"/>
+          <w:tab w:val="left" w:pos="2880"/>
+          <w:tab w:val="left" w:pos="3600"/>
+          <w:tab w:val="left" w:pos="4320"/>
+          <w:tab w:val="left" w:pos="5040"/>
+          <w:tab w:val="left" w:pos="5760"/>
+          <w:tab w:val="left" w:pos="6480"/>
+          <w:tab w:val="left" w:pos="7200"/>
+          <w:tab w:val="left" w:pos="7920"/>
+          <w:tab w:val="left" w:pos="8640"/>
+        </w:tabs>
+        <w:autoSpaceDE w:val="0"/>
+        <w:autoSpaceDN w:val="0"/>
+        <w:adjustRightInd w:val="0"/>
+        <w:spacing w:after="0" w:line="240" w:lineRule="auto"/>
+        <w:rPr>
+          <w:rFonts w:ascii="Helvetica" w:hAnsi="Helvetica" w:cs="Helvetica"/>
+          <w:sz w:val="24"/>
+          <w:szCs w:val="24"/>
+        </w:rPr>
+      </w:pPr>
+      <w:r>
+        <w:rPr>
+          <w:rFonts w:ascii="Helvetica" w:hAnsi="Helvetica" w:cs="Helvetica"/>
+          <w:sz w:val="24"/>
+          <w:szCs w:val="24"/>
+        </w:rPr>
+        <w:t>How do the site groupings (funding) compare across these different analyses?</w:t>
       </w:r>
       <w:bookmarkStart w:id="0" w:name="_GoBack"/>
       <w:bookmarkEnd w:id="0"/>
     </w:p>
     <w:p>
       <w:pPr>
-        <w:pStyle w:val="ListParagraph"/>
-        <w:numPr>
-          <w:ilvl w:val="1"/>
-          <w:numId w:val="6"/>
-        </w:numPr>
-      </w:pPr>
-      <w:proofErr w:type="spellStart"/>
-      <w:r>
-        <w:t>Ramets</w:t>
-      </w:r>
-      <w:proofErr w:type="spellEnd"/>
-      <w:r>
-        <w:t xml:space="preserve"> were counted</w:t>
-      </w:r>
-      <w:r>
-        <w:t xml:space="preserve"> by species</w:t>
-      </w:r>
-      <w:r>
-        <w:t xml:space="preserve"> ‘common milkweed </w:t>
-      </w:r>
-      <w:proofErr w:type="spellStart"/>
-      <w:r>
-        <w:t>ramet</w:t>
-      </w:r>
-      <w:proofErr w:type="spellEnd"/>
-      <w:r>
-        <w:t xml:space="preserve">’ ‘swamp milkweed </w:t>
-      </w:r>
-      <w:proofErr w:type="spellStart"/>
-      <w:r>
-        <w:t>ramet</w:t>
-      </w:r>
-      <w:proofErr w:type="spellEnd"/>
-      <w:r>
-        <w:t xml:space="preserve">’ ‘butterfly milkweed </w:t>
-      </w:r>
-      <w:proofErr w:type="spellStart"/>
-      <w:r>
-        <w:t>ramet</w:t>
-      </w:r>
-      <w:proofErr w:type="spellEnd"/>
-      <w:r>
-        <w:t>’</w:t>
-      </w:r>
-    </w:p>
+        <w:tabs>
+          <w:tab w:val="left" w:pos="720"/>
+          <w:tab w:val="left" w:pos="1440"/>
+          <w:tab w:val="left" w:pos="2160"/>
+          <w:tab w:val="left" w:pos="2880"/>
+          <w:tab w:val="left" w:pos="3600"/>
+          <w:tab w:val="left" w:pos="4320"/>
+          <w:tab w:val="left" w:pos="5040"/>
+          <w:tab w:val="left" w:pos="5760"/>
+          <w:tab w:val="left" w:pos="6480"/>
+          <w:tab w:val="left" w:pos="7200"/>
+          <w:tab w:val="left" w:pos="7920"/>
+          <w:tab w:val="left" w:pos="8640"/>
+        </w:tabs>
+        <w:autoSpaceDE w:val="0"/>
+        <w:autoSpaceDN w:val="0"/>
+        <w:adjustRightInd w:val="0"/>
+        <w:spacing w:after="0" w:line="240" w:lineRule="auto"/>
+        <w:rPr>
+          <w:rFonts w:ascii="Helvetica" w:hAnsi="Helvetica" w:cs="Helvetica"/>
+          <w:sz w:val="24"/>
+          <w:szCs w:val="24"/>
+        </w:rPr>
+      </w:pPr>
+    </w:p>
+    <w:p>
+      <w:pPr>
+        <w:tabs>
+          <w:tab w:val="left" w:pos="720"/>
+          <w:tab w:val="left" w:pos="1440"/>
+          <w:tab w:val="left" w:pos="2160"/>
+          <w:tab w:val="left" w:pos="2880"/>
+          <w:tab w:val="left" w:pos="3600"/>
+          <w:tab w:val="left" w:pos="4320"/>
+          <w:tab w:val="left" w:pos="5040"/>
+          <w:tab w:val="left" w:pos="5760"/>
+          <w:tab w:val="left" w:pos="6480"/>
+          <w:tab w:val="left" w:pos="7200"/>
+          <w:tab w:val="left" w:pos="7920"/>
+          <w:tab w:val="left" w:pos="8640"/>
+        </w:tabs>
+        <w:autoSpaceDE w:val="0"/>
+        <w:autoSpaceDN w:val="0"/>
+        <w:adjustRightInd w:val="0"/>
+        <w:spacing w:after="0" w:line="240" w:lineRule="auto"/>
+        <w:rPr>
+          <w:rFonts w:ascii="Helvetica" w:hAnsi="Helvetica" w:cs="Helvetica"/>
+          <w:sz w:val="24"/>
+          <w:szCs w:val="24"/>
+        </w:rPr>
+      </w:pPr>
+    </w:p>
+    <w:p>
+      <w:pPr>
+        <w:tabs>
+          <w:tab w:val="left" w:pos="720"/>
+          <w:tab w:val="left" w:pos="1440"/>
+          <w:tab w:val="left" w:pos="2160"/>
+          <w:tab w:val="left" w:pos="2880"/>
+          <w:tab w:val="left" w:pos="3600"/>
+          <w:tab w:val="left" w:pos="4320"/>
+          <w:tab w:val="left" w:pos="5040"/>
+          <w:tab w:val="left" w:pos="5760"/>
+          <w:tab w:val="left" w:pos="6480"/>
+          <w:tab w:val="left" w:pos="7200"/>
+          <w:tab w:val="left" w:pos="7920"/>
+          <w:tab w:val="left" w:pos="8640"/>
+        </w:tabs>
+        <w:autoSpaceDE w:val="0"/>
+        <w:autoSpaceDN w:val="0"/>
+        <w:adjustRightInd w:val="0"/>
+        <w:spacing w:after="0" w:line="240" w:lineRule="auto"/>
+        <w:rPr>
+          <w:rFonts w:ascii="Helvetica" w:hAnsi="Helvetica" w:cs="Helvetica"/>
+          <w:sz w:val="24"/>
+          <w:szCs w:val="24"/>
+        </w:rPr>
+      </w:pPr>
+    </w:p>
+    <w:p/>
     <w:sectPr>
       <w:pgSz w:w="12240" w:h="15840"/>
       <w:pgMar w:top="1440" w:right="1440" w:bottom="1440" w:left="1440" w:header="720" w:footer="720" w:gutter="0"/>
@@ -828,7 +2442,7 @@
 </file>
 
 <file path=word/numbering.xml><?xml version="1.0" encoding="utf-8"?>
-<w:numbering xmlns:wpc="http://schemas.microsoft.com/office/word/2010/wordprocessingCanvas" xmlns:cx="http://schemas.microsoft.com/office/drawing/2014/chartex" xmlns:cx1="http://schemas.microsoft.com/office/drawing/2015/9/8/chartex" xmlns:mc="http://schemas.openxmlformats.org/markup-compatibility/2006" xmlns:o="urn:schemas-microsoft-com:office:office" xmlns:r="http://schemas.openxmlformats.org/officeDocument/2006/relationships" xmlns:m="http://schemas.openxmlformats.org/officeDocument/2006/math" xmlns:v="urn:schemas-microsoft-com:vml" xmlns:wp14="http://schemas.microsoft.com/office/word/2010/wordprocessingDrawing" xmlns:wp="http://schemas.openxmlformats.org/drawingml/2006/wordprocessingDrawing" xmlns:w10="urn:schemas-microsoft-com:office:word" xmlns:w="http://schemas.openxmlformats.org/wordprocessingml/2006/main" xmlns:w14="http://schemas.microsoft.com/office/word/2010/wordml" xmlns:w15="http://schemas.microsoft.com/office/word/2012/wordml" xmlns:w16se="http://schemas.microsoft.com/office/word/2015/wordml/symex" xmlns:wpg="http://schemas.microsoft.com/office/word/2010/wordprocessingGroup" xmlns:wpi="http://schemas.microsoft.com/office/word/2010/wordprocessingInk" xmlns:wne="http://schemas.microsoft.com/office/word/2006/wordml" xmlns:wps="http://schemas.microsoft.com/office/word/2010/wordprocessingShape" mc:Ignorable="w14 w15 w16se wp14">
+<w:numbering xmlns:wpc="http://schemas.microsoft.com/office/word/2010/wordprocessingCanvas" xmlns:cx="http://schemas.microsoft.com/office/drawing/2014/chartex" xmlns:cx1="http://schemas.microsoft.com/office/drawing/2015/9/8/chartex" xmlns:cx2="http://schemas.microsoft.com/office/drawing/2015/10/21/chartex" xmlns:cx3="http://schemas.microsoft.com/office/drawing/2016/5/9/chartex" xmlns:cx4="http://schemas.microsoft.com/office/drawing/2016/5/10/chartex" xmlns:cx5="http://schemas.microsoft.com/office/drawing/2016/5/11/chartex" xmlns:cx6="http://schemas.microsoft.com/office/drawing/2016/5/12/chartex" xmlns:cx7="http://schemas.microsoft.com/office/drawing/2016/5/13/chartex" xmlns:cx8="http://schemas.microsoft.com/office/drawing/2016/5/14/chartex" xmlns:mc="http://schemas.openxmlformats.org/markup-compatibility/2006" xmlns:aink="http://schemas.microsoft.com/office/drawing/2016/ink" xmlns:am3d="http://schemas.microsoft.com/office/drawing/2017/model3d" xmlns:o="urn:schemas-microsoft-com:office:office" xmlns:r="http://schemas.openxmlformats.org/officeDocument/2006/relationships" xmlns:m="http://schemas.openxmlformats.org/officeDocument/2006/math" xmlns:v="urn:schemas-microsoft-com:vml" xmlns:wp14="http://schemas.microsoft.com/office/word/2010/wordprocessingDrawing" xmlns:wp="http://schemas.openxmlformats.org/drawingml/2006/wordprocessingDrawing" xmlns:w10="urn:schemas-microsoft-com:office:word" xmlns:w="http://schemas.openxmlformats.org/wordprocessingml/2006/main" xmlns:w14="http://schemas.microsoft.com/office/word/2010/wordml" xmlns:w15="http://schemas.microsoft.com/office/word/2012/wordml" xmlns:w16cid="http://schemas.microsoft.com/office/word/2016/wordml/cid" xmlns:w16se="http://schemas.microsoft.com/office/word/2015/wordml/symex" xmlns:wpg="http://schemas.microsoft.com/office/word/2010/wordprocessingGroup" xmlns:wpi="http://schemas.microsoft.com/office/word/2010/wordprocessingInk" xmlns:wne="http://schemas.microsoft.com/office/word/2006/wordml" xmlns:wps="http://schemas.microsoft.com/office/word/2010/wordprocessingShape" mc:Ignorable="w14 w15 w16se w16cid wp14">
   <w:abstractNum w:abstractNumId="0" w15:restartNumberingAfterBreak="0">
     <w:nsid w:val="07F577A9"/>
     <w:multiLevelType w:val="hybridMultilevel"/>
@@ -1508,9 +3122,95 @@
     </w:lvl>
   </w:abstractNum>
   <w:abstractNum w:abstractNumId="6" w15:restartNumberingAfterBreak="0">
+    <w:nsid w:val="497270A2"/>
+    <w:multiLevelType w:val="hybridMultilevel"/>
+    <w:tmpl w:val="93747814"/>
+    <w:lvl w:ilvl="0" w:tplc="0409000F">
+      <w:start w:val="1"/>
+      <w:numFmt w:val="decimal"/>
+      <w:lvlText w:val="%1."/>
+      <w:lvlJc w:val="left"/>
+      <w:pPr>
+        <w:ind w:left="720" w:hanging="360"/>
+      </w:pPr>
+    </w:lvl>
+    <w:lvl w:ilvl="1" w:tplc="04090019" w:tentative="1">
+      <w:start w:val="1"/>
+      <w:numFmt w:val="lowerLetter"/>
+      <w:lvlText w:val="%2."/>
+      <w:lvlJc w:val="left"/>
+      <w:pPr>
+        <w:ind w:left="1440" w:hanging="360"/>
+      </w:pPr>
+    </w:lvl>
+    <w:lvl w:ilvl="2" w:tplc="0409001B" w:tentative="1">
+      <w:start w:val="1"/>
+      <w:numFmt w:val="lowerRoman"/>
+      <w:lvlText w:val="%3."/>
+      <w:lvlJc w:val="right"/>
+      <w:pPr>
+        <w:ind w:left="2160" w:hanging="180"/>
+      </w:pPr>
+    </w:lvl>
+    <w:lvl w:ilvl="3" w:tplc="0409000F" w:tentative="1">
+      <w:start w:val="1"/>
+      <w:numFmt w:val="decimal"/>
+      <w:lvlText w:val="%4."/>
+      <w:lvlJc w:val="left"/>
+      <w:pPr>
+        <w:ind w:left="2880" w:hanging="360"/>
+      </w:pPr>
+    </w:lvl>
+    <w:lvl w:ilvl="4" w:tplc="04090019" w:tentative="1">
+      <w:start w:val="1"/>
+      <w:numFmt w:val="lowerLetter"/>
+      <w:lvlText w:val="%5."/>
+      <w:lvlJc w:val="left"/>
+      <w:pPr>
+        <w:ind w:left="3600" w:hanging="360"/>
+      </w:pPr>
+    </w:lvl>
+    <w:lvl w:ilvl="5" w:tplc="0409001B" w:tentative="1">
+      <w:start w:val="1"/>
+      <w:numFmt w:val="lowerRoman"/>
+      <w:lvlText w:val="%6."/>
+      <w:lvlJc w:val="right"/>
+      <w:pPr>
+        <w:ind w:left="4320" w:hanging="180"/>
+      </w:pPr>
+    </w:lvl>
+    <w:lvl w:ilvl="6" w:tplc="0409000F" w:tentative="1">
+      <w:start w:val="1"/>
+      <w:numFmt w:val="decimal"/>
+      <w:lvlText w:val="%7."/>
+      <w:lvlJc w:val="left"/>
+      <w:pPr>
+        <w:ind w:left="5040" w:hanging="360"/>
+      </w:pPr>
+    </w:lvl>
+    <w:lvl w:ilvl="7" w:tplc="04090019" w:tentative="1">
+      <w:start w:val="1"/>
+      <w:numFmt w:val="lowerLetter"/>
+      <w:lvlText w:val="%8."/>
+      <w:lvlJc w:val="left"/>
+      <w:pPr>
+        <w:ind w:left="5760" w:hanging="360"/>
+      </w:pPr>
+    </w:lvl>
+    <w:lvl w:ilvl="8" w:tplc="0409001B" w:tentative="1">
+      <w:start w:val="1"/>
+      <w:numFmt w:val="lowerRoman"/>
+      <w:lvlText w:val="%9."/>
+      <w:lvlJc w:val="right"/>
+      <w:pPr>
+        <w:ind w:left="6480" w:hanging="180"/>
+      </w:pPr>
+    </w:lvl>
+  </w:abstractNum>
+  <w:abstractNum w:abstractNumId="7" w15:restartNumberingAfterBreak="0">
     <w:nsid w:val="4F0F2BAC"/>
     <w:multiLevelType w:val="hybridMultilevel"/>
-    <w:tmpl w:val="5276EDCC"/>
+    <w:tmpl w:val="81E6D580"/>
     <w:lvl w:ilvl="0" w:tplc="04090001">
       <w:start w:val="1"/>
       <w:numFmt w:val="bullet"/>
@@ -1620,7 +3320,7 @@
       </w:rPr>
     </w:lvl>
   </w:abstractNum>
-  <w:abstractNum w:abstractNumId="7" w15:restartNumberingAfterBreak="0">
+  <w:abstractNum w:abstractNumId="8" w15:restartNumberingAfterBreak="0">
     <w:nsid w:val="6A9B005A"/>
     <w:multiLevelType w:val="hybridMultilevel"/>
     <w:tmpl w:val="E4484FCA"/>
@@ -1733,7 +3433,7 @@
       </w:rPr>
     </w:lvl>
   </w:abstractNum>
-  <w:abstractNum w:abstractNumId="8" w15:restartNumberingAfterBreak="0">
+  <w:abstractNum w:abstractNumId="9" w15:restartNumberingAfterBreak="0">
     <w:nsid w:val="72F03D22"/>
     <w:multiLevelType w:val="hybridMultilevel"/>
     <w:tmpl w:val="1A6C0D92"/>
@@ -1853,7 +3553,7 @@
     <w:abstractNumId w:val="2"/>
   </w:num>
   <w:num w:numId="3">
-    <w:abstractNumId w:val="7"/>
+    <w:abstractNumId w:val="8"/>
   </w:num>
   <w:num w:numId="4">
     <w:abstractNumId w:val="3"/>
@@ -1862,10 +3562,10 @@
     <w:abstractNumId w:val="1"/>
   </w:num>
   <w:num w:numId="6">
-    <w:abstractNumId w:val="6"/>
+    <w:abstractNumId w:val="7"/>
   </w:num>
   <w:num w:numId="7">
-    <w:abstractNumId w:val="8"/>
+    <w:abstractNumId w:val="9"/>
   </w:num>
   <w:num w:numId="8">
     <w:abstractNumId w:val="0"/>
@@ -1873,11 +3573,14 @@
   <w:num w:numId="9">
     <w:abstractNumId w:val="4"/>
   </w:num>
+  <w:num w:numId="10">
+    <w:abstractNumId w:val="6"/>
+  </w:num>
 </w:numbering>
 </file>
 
 <file path=word/styles.xml><?xml version="1.0" encoding="utf-8"?>
-<w:styles xmlns:mc="http://schemas.openxmlformats.org/markup-compatibility/2006" xmlns:r="http://schemas.openxmlformats.org/officeDocument/2006/relationships" xmlns:w="http://schemas.openxmlformats.org/wordprocessingml/2006/main" xmlns:w14="http://schemas.microsoft.com/office/word/2010/wordml" xmlns:w15="http://schemas.microsoft.com/office/word/2012/wordml" xmlns:w16se="http://schemas.microsoft.com/office/word/2015/wordml/symex" mc:Ignorable="w14 w15 w16se">
+<w:styles xmlns:mc="http://schemas.openxmlformats.org/markup-compatibility/2006" xmlns:r="http://schemas.openxmlformats.org/officeDocument/2006/relationships" xmlns:w="http://schemas.openxmlformats.org/wordprocessingml/2006/main" xmlns:w14="http://schemas.microsoft.com/office/word/2010/wordml" xmlns:w15="http://schemas.microsoft.com/office/word/2012/wordml" xmlns:w16cid="http://schemas.microsoft.com/office/word/2016/wordml/cid" xmlns:w16se="http://schemas.microsoft.com/office/word/2015/wordml/symex" mc:Ignorable="w14 w15 w16se w16cid">
   <w:docDefaults>
     <w:rPrDefault>
       <w:rPr>
@@ -1893,7 +3596,7 @@
       </w:pPr>
     </w:pPrDefault>
   </w:docDefaults>
-  <w:latentStyles w:defLockedState="0" w:defUIPriority="99" w:defSemiHidden="0" w:defUnhideWhenUsed="0" w:defQFormat="0" w:count="371">
+  <w:latentStyles w:defLockedState="0" w:defUIPriority="99" w:defSemiHidden="0" w:defUnhideWhenUsed="0" w:defQFormat="0" w:count="375">
     <w:lsdException w:name="Normal" w:uiPriority="0" w:qFormat="1"/>
     <w:lsdException w:name="heading 1" w:uiPriority="9" w:qFormat="1"/>
     <w:lsdException w:name="heading 2" w:semiHidden="1" w:uiPriority="9" w:unhideWhenUsed="1" w:qFormat="1"/>
@@ -1999,7 +3702,6 @@
     <w:lsdException w:name="HTML Sample" w:semiHidden="1" w:unhideWhenUsed="1"/>
     <w:lsdException w:name="HTML Typewriter" w:semiHidden="1" w:unhideWhenUsed="1"/>
     <w:lsdException w:name="HTML Variable" w:semiHidden="1" w:unhideWhenUsed="1"/>
-    <w:lsdException w:name="Normal Table" w:semiHidden="1" w:unhideWhenUsed="1"/>
     <w:lsdException w:name="annotation subject" w:semiHidden="1" w:unhideWhenUsed="1"/>
     <w:lsdException w:name="No List" w:semiHidden="1" w:unhideWhenUsed="1"/>
     <w:lsdException w:name="Outline List 1" w:semiHidden="1" w:unhideWhenUsed="1"/>
@@ -2043,10 +3745,8 @@
     <w:lsdException w:name="Table Elegant" w:semiHidden="1" w:unhideWhenUsed="1"/>
     <w:lsdException w:name="Table Professional" w:semiHidden="1" w:unhideWhenUsed="1"/>
     <w:lsdException w:name="Table Subtle 1" w:semiHidden="1" w:unhideWhenUsed="1"/>
-    <w:lsdException w:name="Table Subtle 2" w:semiHidden="1" w:unhideWhenUsed="1"/>
     <w:lsdException w:name="Table Web 1" w:semiHidden="1" w:unhideWhenUsed="1"/>
     <w:lsdException w:name="Table Web 2" w:semiHidden="1" w:unhideWhenUsed="1"/>
-    <w:lsdException w:name="Table Web 3" w:semiHidden="1" w:unhideWhenUsed="1"/>
     <w:lsdException w:name="Balloon Text" w:semiHidden="1" w:unhideWhenUsed="1"/>
     <w:lsdException w:name="Table Grid" w:uiPriority="39"/>
     <w:lsdException w:name="Table Theme" w:semiHidden="1" w:unhideWhenUsed="1"/>
@@ -2265,6 +3965,10 @@
     <w:lsdException w:name="List Table 5 Dark Accent 6" w:uiPriority="50"/>
     <w:lsdException w:name="List Table 6 Colorful Accent 6" w:uiPriority="51"/>
     <w:lsdException w:name="List Table 7 Colorful Accent 6" w:uiPriority="52"/>
+    <w:lsdException w:name="Mention" w:semiHidden="1" w:unhideWhenUsed="1"/>
+    <w:lsdException w:name="Smart Hyperlink" w:semiHidden="1" w:unhideWhenUsed="1"/>
+    <w:lsdException w:name="Hashtag" w:semiHidden="1" w:unhideWhenUsed="1"/>
+    <w:lsdException w:name="Unresolved Mention" w:semiHidden="1" w:unhideWhenUsed="1"/>
   </w:latentStyles>
   <w:style w:type="paragraph" w:default="1" w:styleId="Normal">
     <w:name w:val="Normal"/>

</xml_diff>